<commit_message>
unit tests for format
</commit_message>
<xml_diff>
--- a/Documents/Code_FileSystemFormat.docx
+++ b/Documents/Code_FileSystemFormat.docx
@@ -1276,6 +1276,7 @@
         </w:p>
         <w:p>
           <w:pPr>
+            <w:spacing w:line="480" w:lineRule="auto"/>
             <w:rPr>
               <w:lang w:val="en-US"/>
             </w:rPr>
@@ -1305,7 +1306,7 @@
           <w:r>
             <w:fldChar w:fldCharType="separate"/>
           </w:r>
-          <w:hyperlink w:anchor="_Toc384718966" w:history="1">
+          <w:hyperlink w:anchor="_Toc385282852" w:history="1">
             <w:r>
               <w:rPr>
                 <w:rStyle w:val="a5"/>
@@ -1349,7 +1350,7 @@
                 <w:noProof/>
                 <w:webHidden/>
               </w:rPr>
-              <w:instrText xml:space="preserve"> PAGEREF _Toc384718966 \h </w:instrText>
+              <w:instrText xml:space="preserve"> PAGEREF _Toc385282852 \h </w:instrText>
             </w:r>
             <w:r>
               <w:rPr>
@@ -1395,7 +1396,7 @@
               <w:lang w:eastAsia="ru-RU"/>
             </w:rPr>
           </w:pPr>
-          <w:hyperlink w:anchor="_Toc384718967" w:history="1">
+          <w:hyperlink w:anchor="_Toc385282853" w:history="1">
             <w:r>
               <w:rPr>
                 <w:rStyle w:val="a5"/>
@@ -1441,7 +1442,7 @@
                 <w:noProof/>
                 <w:webHidden/>
               </w:rPr>
-              <w:instrText xml:space="preserve"> PAGEREF _Toc384718967 \h </w:instrText>
+              <w:instrText xml:space="preserve"> PAGEREF _Toc385282853 \h </w:instrText>
             </w:r>
             <w:r>
               <w:rPr>
@@ -1482,7 +1483,7 @@
               <w:lang w:val="ru-RU" w:eastAsia="ru-RU"/>
             </w:rPr>
           </w:pPr>
-          <w:hyperlink w:anchor="_Toc384718968" w:history="1">
+          <w:hyperlink w:anchor="_Toc385282854" w:history="1">
             <w:r>
               <w:rPr>
                 <w:rStyle w:val="a5"/>
@@ -1522,7 +1523,7 @@
               <w:rPr>
                 <w:webHidden/>
               </w:rPr>
-              <w:instrText xml:space="preserve"> PAGEREF _Toc384718968 \h </w:instrText>
+              <w:instrText xml:space="preserve"> PAGEREF _Toc385282854 \h </w:instrText>
             </w:r>
             <w:r>
               <w:rPr>
@@ -1564,7 +1565,7 @@
               <w:lang w:eastAsia="ru-RU"/>
             </w:rPr>
           </w:pPr>
-          <w:hyperlink w:anchor="_Toc384718969" w:history="1">
+          <w:hyperlink w:anchor="_Toc385282855" w:history="1">
             <w:r>
               <w:rPr>
                 <w:rStyle w:val="a5"/>
@@ -1609,7 +1610,7 @@
                 <w:noProof/>
                 <w:webHidden/>
               </w:rPr>
-              <w:instrText xml:space="preserve"> PAGEREF _Toc384718969 \h </w:instrText>
+              <w:instrText xml:space="preserve"> PAGEREF _Toc385282855 \h </w:instrText>
             </w:r>
             <w:r>
               <w:rPr>
@@ -1655,7 +1656,7 @@
               <w:lang w:eastAsia="ru-RU"/>
             </w:rPr>
           </w:pPr>
-          <w:hyperlink w:anchor="_Toc384718970" w:history="1">
+          <w:hyperlink w:anchor="_Toc385282856" w:history="1">
             <w:r>
               <w:rPr>
                 <w:rStyle w:val="a5"/>
@@ -1699,7 +1700,7 @@
                 <w:noProof/>
                 <w:webHidden/>
               </w:rPr>
-              <w:instrText xml:space="preserve"> PAGEREF _Toc384718970 \h </w:instrText>
+              <w:instrText xml:space="preserve"> PAGEREF _Toc385282856 \h </w:instrText>
             </w:r>
             <w:r>
               <w:rPr>
@@ -1740,7 +1741,7 @@
               <w:lang w:val="ru-RU" w:eastAsia="ru-RU"/>
             </w:rPr>
           </w:pPr>
-          <w:hyperlink w:anchor="_Toc384718971" w:history="1">
+          <w:hyperlink w:anchor="_Toc385282857" w:history="1">
             <w:r>
               <w:rPr>
                 <w:rStyle w:val="a5"/>
@@ -1778,7 +1779,7 @@
               <w:rPr>
                 <w:webHidden/>
               </w:rPr>
-              <w:instrText xml:space="preserve"> PAGEREF _Toc384718971 \h </w:instrText>
+              <w:instrText xml:space="preserve"> PAGEREF _Toc385282857 \h </w:instrText>
             </w:r>
             <w:r>
               <w:rPr>
@@ -1820,7 +1821,7 @@
               <w:lang w:eastAsia="ru-RU"/>
             </w:rPr>
           </w:pPr>
-          <w:hyperlink w:anchor="_Toc384718972" w:history="1">
+          <w:hyperlink w:anchor="_Toc385282858" w:history="1">
             <w:r>
               <w:rPr>
                 <w:rStyle w:val="a5"/>
@@ -1843,7 +1844,7 @@
                 <w:rStyle w:val="a5"/>
                 <w:noProof/>
               </w:rPr>
-              <w:t>Исходный код модуля</w:t>
+              <w:t>Модульное тестирование</w:t>
             </w:r>
             <w:r>
               <w:rPr>
@@ -1864,7 +1865,7 @@
                 <w:noProof/>
                 <w:webHidden/>
               </w:rPr>
-              <w:instrText xml:space="preserve"> PAGEREF _Toc384718972 \h </w:instrText>
+              <w:instrText xml:space="preserve"> PAGEREF _Toc385282858 \h </w:instrText>
             </w:r>
             <w:r>
               <w:rPr>
@@ -1885,6 +1886,96 @@
                 <w:webHidden/>
               </w:rPr>
               <w:t>6</w:t>
+            </w:r>
+            <w:r>
+              <w:rPr>
+                <w:noProof/>
+                <w:webHidden/>
+              </w:rPr>
+              <w:fldChar w:fldCharType="end"/>
+            </w:r>
+          </w:hyperlink>
+        </w:p>
+        <w:p>
+          <w:pPr>
+            <w:pStyle w:val="11"/>
+            <w:tabs>
+              <w:tab w:val="left" w:pos="1100"/>
+              <w:tab w:val="right" w:leader="dot" w:pos="9679"/>
+            </w:tabs>
+            <w:spacing w:line="480" w:lineRule="auto"/>
+            <w:rPr>
+              <w:rFonts w:asciiTheme="minorHAnsi" w:eastAsiaTheme="minorEastAsia" w:hAnsiTheme="minorHAnsi"/>
+              <w:noProof/>
+              <w:sz w:val="22"/>
+              <w:lang w:eastAsia="ru-RU"/>
+            </w:rPr>
+          </w:pPr>
+          <w:hyperlink w:anchor="_Toc385282859" w:history="1">
+            <w:r>
+              <w:rPr>
+                <w:rStyle w:val="a5"/>
+                <w:rFonts w:cs="Times New Roman"/>
+                <w:noProof/>
+              </w:rPr>
+              <w:t>5.</w:t>
+            </w:r>
+            <w:r>
+              <w:rPr>
+                <w:rFonts w:asciiTheme="minorHAnsi" w:eastAsiaTheme="minorEastAsia" w:hAnsiTheme="minorHAnsi"/>
+                <w:noProof/>
+                <w:sz w:val="22"/>
+                <w:lang w:eastAsia="ru-RU"/>
+              </w:rPr>
+              <w:tab/>
+            </w:r>
+            <w:r>
+              <w:rPr>
+                <w:rStyle w:val="a5"/>
+                <w:noProof/>
+              </w:rPr>
+              <w:t>Исходный код модуля</w:t>
+            </w:r>
+            <w:r>
+              <w:rPr>
+                <w:noProof/>
+                <w:webHidden/>
+              </w:rPr>
+              <w:tab/>
+            </w:r>
+            <w:r>
+              <w:rPr>
+                <w:noProof/>
+                <w:webHidden/>
+              </w:rPr>
+              <w:fldChar w:fldCharType="begin"/>
+            </w:r>
+            <w:r>
+              <w:rPr>
+                <w:noProof/>
+                <w:webHidden/>
+              </w:rPr>
+              <w:instrText xml:space="preserve"> PAGEREF _Toc385282859 \h </w:instrText>
+            </w:r>
+            <w:r>
+              <w:rPr>
+                <w:noProof/>
+                <w:webHidden/>
+              </w:rPr>
+            </w:r>
+            <w:r>
+              <w:rPr>
+                <w:noProof/>
+                <w:webHidden/>
+              </w:rPr>
+              <w:fldChar w:fldCharType="separate"/>
+            </w:r>
+            <w:r>
+              <w:rPr>
+                <w:noProof/>
+                <w:webHidden/>
+              </w:rPr>
+              <w:t>7</w:t>
             </w:r>
             <w:r>
               <w:rPr>
@@ -2206,7 +2297,7 @@
           <w:numId w:val="1"/>
         </w:numPr>
       </w:pPr>
-      <w:bookmarkStart w:id="0" w:name="_Toc384718966"/>
+      <w:bookmarkStart w:id="0" w:name="_Toc385282852"/>
       <w:r>
         <w:t>Введение</w:t>
       </w:r>
@@ -2388,7 +2479,7 @@
         </w:rPr>
       </w:pPr>
       <w:bookmarkStart w:id="1" w:name="_Toc341926876"/>
-      <w:bookmarkStart w:id="2" w:name="_Toc384718967"/>
+      <w:bookmarkStart w:id="2" w:name="_Toc385282853"/>
       <w:r>
         <w:rPr>
           <w:rFonts w:ascii="Cambria" w:eastAsia="Times New Roman" w:hAnsi="Cambria" w:cs="Times New Roman"/>
@@ -2421,7 +2512,7 @@
           <w:rFonts w:eastAsia="Times New Roman" w:cs="Times New Roman"/>
         </w:rPr>
       </w:pPr>
-      <w:bookmarkStart w:id="6" w:name="_Toc384718968"/>
+      <w:bookmarkStart w:id="6" w:name="_Toc385282854"/>
       <w:r>
         <w:rPr>
           <w:rFonts w:eastAsia="Times New Roman" w:cs="Times New Roman"/>
@@ -2519,7 +2610,7 @@
         </w:rPr>
       </w:pPr>
       <w:bookmarkStart w:id="7" w:name="_Toc341926889"/>
-      <w:bookmarkStart w:id="8" w:name="_Toc384718969"/>
+      <w:bookmarkStart w:id="8" w:name="_Toc385282855"/>
       <w:r>
         <w:rPr>
           <w:rFonts w:ascii="Times New Roman" w:hAnsi="Times New Roman" w:cs="Times New Roman"/>
@@ -2596,7 +2687,7 @@
         </w:numPr>
       </w:pPr>
       <w:bookmarkStart w:id="10" w:name="_Toc341926884"/>
-      <w:bookmarkStart w:id="11" w:name="_Toc384718970"/>
+      <w:bookmarkStart w:id="11" w:name="_Toc385282856"/>
       <w:r>
         <w:lastRenderedPageBreak/>
         <w:t>Алгоритм программы</w:t>
@@ -2747,7 +2838,7 @@
           <w:numId w:val="1"/>
         </w:numPr>
       </w:pPr>
-      <w:bookmarkStart w:id="12" w:name="_Toc384718971"/>
+      <w:bookmarkStart w:id="12" w:name="_Toc385282857"/>
       <w:r>
         <w:t>Используемые классы и методы</w:t>
       </w:r>
@@ -5756,12 +5847,6 @@
         <w:spacing w:after="200"/>
         <w:ind w:firstLine="0"/>
         <w:jc w:val="left"/>
-        <w:rPr>
-          <w:rFonts w:asciiTheme="majorHAnsi" w:eastAsiaTheme="majorEastAsia" w:hAnsiTheme="majorHAnsi" w:cstheme="majorBidi"/>
-          <w:b/>
-          <w:bCs/>
-          <w:szCs w:val="28"/>
-        </w:rPr>
       </w:pPr>
       <w:r>
         <w:br w:type="page"/>
@@ -5775,18 +5860,2596 @@
           <w:numId w:val="1"/>
         </w:numPr>
       </w:pPr>
+      <w:bookmarkStart w:id="13" w:name="_Toc385282858"/>
       <w:r>
         <w:lastRenderedPageBreak/>
+        <w:t>Модульное тестирование</w:t>
+      </w:r>
+      <w:bookmarkEnd w:id="13"/>
+    </w:p>
+    <w:p/>
+    <w:p>
+      <w:r>
+        <w:t xml:space="preserve">Модульное тестирование функции форматирования производилось с использованием </w:t>
+      </w:r>
+      <w:proofErr w:type="spellStart"/>
+      <w:r>
+        <w:t>фреймворка</w:t>
+      </w:r>
+      <w:proofErr w:type="spellEnd"/>
+      <w:r>
+        <w:t xml:space="preserve"> для модульного тестирования </w:t>
+      </w:r>
+      <w:r>
+        <w:rPr>
+          <w:lang w:val="en-US"/>
+        </w:rPr>
+        <w:t>Google</w:t>
+      </w:r>
+      <w:r>
         <w:t xml:space="preserve"> </w:t>
       </w:r>
-      <w:bookmarkStart w:id="13" w:name="_Toc384718972"/>
+      <w:r>
+        <w:rPr>
+          <w:lang w:val="en-US"/>
+        </w:rPr>
+        <w:t>C</w:t>
+      </w:r>
+      <w:r>
+        <w:t xml:space="preserve">++ </w:t>
+      </w:r>
+      <w:r>
+        <w:rPr>
+          <w:lang w:val="en-US"/>
+        </w:rPr>
+        <w:t>Test</w:t>
+      </w:r>
+      <w:r>
+        <w:t xml:space="preserve"> </w:t>
+      </w:r>
+      <w:r>
+        <w:rPr>
+          <w:lang w:val="en-US"/>
+        </w:rPr>
+        <w:t>Framework</w:t>
+      </w:r>
+      <w:r>
+        <w:t xml:space="preserve">. </w:t>
+      </w:r>
+    </w:p>
+    <w:p>
+      <w:r>
+        <w:t>Написанные тесты для модуля форматирования:</w:t>
+      </w:r>
+    </w:p>
+    <w:tbl>
+      <w:tblPr>
+        <w:tblStyle w:val="a6"/>
+        <w:tblW w:w="0" w:type="auto"/>
+        <w:tblLook w:val="04A0"/>
+      </w:tblPr>
+      <w:tblGrid>
+        <w:gridCol w:w="9905"/>
+      </w:tblGrid>
+      <w:tr>
+        <w:tc>
+          <w:tcPr>
+            <w:tcW w:w="9905" w:type="dxa"/>
+          </w:tcPr>
+          <w:p>
+            <w:pPr>
+              <w:autoSpaceDE w:val="0"/>
+              <w:autoSpaceDN w:val="0"/>
+              <w:adjustRightInd w:val="0"/>
+              <w:ind w:firstLine="0"/>
+              <w:jc w:val="left"/>
+              <w:rPr>
+                <w:rFonts w:ascii="Consolas" w:hAnsi="Consolas" w:cs="Consolas"/>
+                <w:sz w:val="19"/>
+                <w:szCs w:val="19"/>
+                <w:lang w:val="en-US"/>
+              </w:rPr>
+            </w:pPr>
+            <w:r>
+              <w:rPr>
+                <w:rFonts w:ascii="Consolas" w:hAnsi="Consolas" w:cs="Consolas"/>
+                <w:color w:val="0000FF"/>
+                <w:sz w:val="19"/>
+                <w:szCs w:val="19"/>
+                <w:lang w:val="en-US"/>
+              </w:rPr>
+              <w:t>#include</w:t>
+            </w:r>
+            <w:r>
+              <w:rPr>
+                <w:rFonts w:ascii="Consolas" w:hAnsi="Consolas" w:cs="Consolas"/>
+                <w:sz w:val="19"/>
+                <w:szCs w:val="19"/>
+                <w:lang w:val="en-US"/>
+              </w:rPr>
+              <w:t xml:space="preserve"> </w:t>
+            </w:r>
+            <w:r>
+              <w:rPr>
+                <w:rFonts w:ascii="Consolas" w:hAnsi="Consolas" w:cs="Consolas"/>
+                <w:color w:val="A31515"/>
+                <w:sz w:val="19"/>
+                <w:szCs w:val="19"/>
+                <w:lang w:val="en-US"/>
+              </w:rPr>
+              <w:t>"</w:t>
+            </w:r>
+            <w:proofErr w:type="spellStart"/>
+            <w:r>
+              <w:rPr>
+                <w:rFonts w:ascii="Consolas" w:hAnsi="Consolas" w:cs="Consolas"/>
+                <w:color w:val="A31515"/>
+                <w:sz w:val="19"/>
+                <w:szCs w:val="19"/>
+                <w:lang w:val="en-US"/>
+              </w:rPr>
+              <w:t>FileSystem.h</w:t>
+            </w:r>
+            <w:proofErr w:type="spellEnd"/>
+            <w:r>
+              <w:rPr>
+                <w:rFonts w:ascii="Consolas" w:hAnsi="Consolas" w:cs="Consolas"/>
+                <w:color w:val="A31515"/>
+                <w:sz w:val="19"/>
+                <w:szCs w:val="19"/>
+                <w:lang w:val="en-US"/>
+              </w:rPr>
+              <w:t>"</w:t>
+            </w:r>
+          </w:p>
+          <w:p>
+            <w:pPr>
+              <w:autoSpaceDE w:val="0"/>
+              <w:autoSpaceDN w:val="0"/>
+              <w:adjustRightInd w:val="0"/>
+              <w:ind w:firstLine="0"/>
+              <w:jc w:val="left"/>
+              <w:rPr>
+                <w:rFonts w:ascii="Consolas" w:hAnsi="Consolas" w:cs="Consolas"/>
+                <w:sz w:val="19"/>
+                <w:szCs w:val="19"/>
+                <w:lang w:val="en-US"/>
+              </w:rPr>
+            </w:pPr>
+            <w:r>
+              <w:rPr>
+                <w:rFonts w:ascii="Consolas" w:hAnsi="Consolas" w:cs="Consolas"/>
+                <w:color w:val="0000FF"/>
+                <w:sz w:val="19"/>
+                <w:szCs w:val="19"/>
+                <w:lang w:val="en-US"/>
+              </w:rPr>
+              <w:t>#include</w:t>
+            </w:r>
+            <w:r>
+              <w:rPr>
+                <w:rFonts w:ascii="Consolas" w:hAnsi="Consolas" w:cs="Consolas"/>
+                <w:sz w:val="19"/>
+                <w:szCs w:val="19"/>
+                <w:lang w:val="en-US"/>
+              </w:rPr>
+              <w:t xml:space="preserve"> </w:t>
+            </w:r>
+            <w:r>
+              <w:rPr>
+                <w:rFonts w:ascii="Consolas" w:hAnsi="Consolas" w:cs="Consolas"/>
+                <w:color w:val="A31515"/>
+                <w:sz w:val="19"/>
+                <w:szCs w:val="19"/>
+                <w:lang w:val="en-US"/>
+              </w:rPr>
+              <w:t>&lt;</w:t>
+            </w:r>
+            <w:proofErr w:type="spellStart"/>
+            <w:r>
+              <w:rPr>
+                <w:rFonts w:ascii="Consolas" w:hAnsi="Consolas" w:cs="Consolas"/>
+                <w:color w:val="A31515"/>
+                <w:sz w:val="19"/>
+                <w:szCs w:val="19"/>
+                <w:lang w:val="en-US"/>
+              </w:rPr>
+              <w:t>gtest</w:t>
+            </w:r>
+            <w:proofErr w:type="spellEnd"/>
+            <w:r>
+              <w:rPr>
+                <w:rFonts w:ascii="Consolas" w:hAnsi="Consolas" w:cs="Consolas"/>
+                <w:color w:val="A31515"/>
+                <w:sz w:val="19"/>
+                <w:szCs w:val="19"/>
+                <w:lang w:val="en-US"/>
+              </w:rPr>
+              <w:t>\</w:t>
+            </w:r>
+            <w:proofErr w:type="spellStart"/>
+            <w:r>
+              <w:rPr>
+                <w:rFonts w:ascii="Consolas" w:hAnsi="Consolas" w:cs="Consolas"/>
+                <w:color w:val="A31515"/>
+                <w:sz w:val="19"/>
+                <w:szCs w:val="19"/>
+                <w:lang w:val="en-US"/>
+              </w:rPr>
+              <w:t>gtest.h</w:t>
+            </w:r>
+            <w:proofErr w:type="spellEnd"/>
+            <w:r>
+              <w:rPr>
+                <w:rFonts w:ascii="Consolas" w:hAnsi="Consolas" w:cs="Consolas"/>
+                <w:color w:val="A31515"/>
+                <w:sz w:val="19"/>
+                <w:szCs w:val="19"/>
+                <w:lang w:val="en-US"/>
+              </w:rPr>
+              <w:t>&gt;</w:t>
+            </w:r>
+          </w:p>
+          <w:p>
+            <w:pPr>
+              <w:autoSpaceDE w:val="0"/>
+              <w:autoSpaceDN w:val="0"/>
+              <w:adjustRightInd w:val="0"/>
+              <w:ind w:firstLine="0"/>
+              <w:jc w:val="left"/>
+              <w:rPr>
+                <w:rFonts w:ascii="Consolas" w:hAnsi="Consolas" w:cs="Consolas"/>
+                <w:sz w:val="19"/>
+                <w:szCs w:val="19"/>
+                <w:lang w:val="en-US"/>
+              </w:rPr>
+            </w:pPr>
+          </w:p>
+          <w:p>
+            <w:pPr>
+              <w:autoSpaceDE w:val="0"/>
+              <w:autoSpaceDN w:val="0"/>
+              <w:adjustRightInd w:val="0"/>
+              <w:ind w:firstLine="0"/>
+              <w:jc w:val="left"/>
+              <w:rPr>
+                <w:rFonts w:ascii="Consolas" w:hAnsi="Consolas" w:cs="Consolas"/>
+                <w:sz w:val="19"/>
+                <w:szCs w:val="19"/>
+                <w:lang w:val="en-US"/>
+              </w:rPr>
+            </w:pPr>
+          </w:p>
+          <w:p>
+            <w:pPr>
+              <w:autoSpaceDE w:val="0"/>
+              <w:autoSpaceDN w:val="0"/>
+              <w:adjustRightInd w:val="0"/>
+              <w:ind w:firstLine="0"/>
+              <w:jc w:val="left"/>
+              <w:rPr>
+                <w:rFonts w:ascii="Consolas" w:hAnsi="Consolas" w:cs="Consolas"/>
+                <w:sz w:val="19"/>
+                <w:szCs w:val="19"/>
+                <w:lang w:val="en-US"/>
+              </w:rPr>
+            </w:pPr>
+          </w:p>
+          <w:p>
+            <w:pPr>
+              <w:autoSpaceDE w:val="0"/>
+              <w:autoSpaceDN w:val="0"/>
+              <w:adjustRightInd w:val="0"/>
+              <w:ind w:firstLine="0"/>
+              <w:jc w:val="left"/>
+              <w:rPr>
+                <w:rFonts w:ascii="Consolas" w:hAnsi="Consolas" w:cs="Consolas"/>
+                <w:sz w:val="19"/>
+                <w:szCs w:val="19"/>
+                <w:lang w:val="en-US"/>
+              </w:rPr>
+            </w:pPr>
+            <w:r>
+              <w:rPr>
+                <w:rFonts w:ascii="Consolas" w:hAnsi="Consolas" w:cs="Consolas"/>
+                <w:color w:val="0000FF"/>
+                <w:sz w:val="19"/>
+                <w:szCs w:val="19"/>
+                <w:lang w:val="en-US"/>
+              </w:rPr>
+              <w:t>class</w:t>
+            </w:r>
+            <w:r>
+              <w:rPr>
+                <w:rFonts w:ascii="Consolas" w:hAnsi="Consolas" w:cs="Consolas"/>
+                <w:sz w:val="19"/>
+                <w:szCs w:val="19"/>
+                <w:lang w:val="en-US"/>
+              </w:rPr>
+              <w:t xml:space="preserve"> </w:t>
+            </w:r>
+            <w:proofErr w:type="spellStart"/>
+            <w:r>
+              <w:rPr>
+                <w:rFonts w:ascii="Consolas" w:hAnsi="Consolas" w:cs="Consolas"/>
+                <w:sz w:val="19"/>
+                <w:szCs w:val="19"/>
+                <w:lang w:val="en-US"/>
+              </w:rPr>
+              <w:t>TestFileSystem</w:t>
+            </w:r>
+            <w:proofErr w:type="spellEnd"/>
+            <w:r>
+              <w:rPr>
+                <w:rFonts w:ascii="Consolas" w:hAnsi="Consolas" w:cs="Consolas"/>
+                <w:sz w:val="19"/>
+                <w:szCs w:val="19"/>
+                <w:lang w:val="en-US"/>
+              </w:rPr>
+              <w:t xml:space="preserve"> : </w:t>
+            </w:r>
+            <w:r>
+              <w:rPr>
+                <w:rFonts w:ascii="Consolas" w:hAnsi="Consolas" w:cs="Consolas"/>
+                <w:color w:val="0000FF"/>
+                <w:sz w:val="19"/>
+                <w:szCs w:val="19"/>
+                <w:lang w:val="en-US"/>
+              </w:rPr>
+              <w:t>public</w:t>
+            </w:r>
+            <w:r>
+              <w:rPr>
+                <w:rFonts w:ascii="Consolas" w:hAnsi="Consolas" w:cs="Consolas"/>
+                <w:sz w:val="19"/>
+                <w:szCs w:val="19"/>
+                <w:lang w:val="en-US"/>
+              </w:rPr>
+              <w:t xml:space="preserve"> ::testing::Test {</w:t>
+            </w:r>
+          </w:p>
+          <w:p>
+            <w:pPr>
+              <w:autoSpaceDE w:val="0"/>
+              <w:autoSpaceDN w:val="0"/>
+              <w:adjustRightInd w:val="0"/>
+              <w:ind w:firstLine="0"/>
+              <w:jc w:val="left"/>
+              <w:rPr>
+                <w:rFonts w:ascii="Consolas" w:hAnsi="Consolas" w:cs="Consolas"/>
+                <w:sz w:val="19"/>
+                <w:szCs w:val="19"/>
+                <w:lang w:val="en-US"/>
+              </w:rPr>
+            </w:pPr>
+            <w:r>
+              <w:rPr>
+                <w:rFonts w:ascii="Consolas" w:hAnsi="Consolas" w:cs="Consolas"/>
+                <w:color w:val="0000FF"/>
+                <w:sz w:val="19"/>
+                <w:szCs w:val="19"/>
+                <w:lang w:val="en-US"/>
+              </w:rPr>
+              <w:t>public</w:t>
+            </w:r>
+            <w:r>
+              <w:rPr>
+                <w:rFonts w:ascii="Consolas" w:hAnsi="Consolas" w:cs="Consolas"/>
+                <w:sz w:val="19"/>
+                <w:szCs w:val="19"/>
+                <w:lang w:val="en-US"/>
+              </w:rPr>
+              <w:t>:</w:t>
+            </w:r>
+          </w:p>
+          <w:p>
+            <w:pPr>
+              <w:autoSpaceDE w:val="0"/>
+              <w:autoSpaceDN w:val="0"/>
+              <w:adjustRightInd w:val="0"/>
+              <w:ind w:firstLine="0"/>
+              <w:jc w:val="left"/>
+              <w:rPr>
+                <w:rFonts w:ascii="Consolas" w:hAnsi="Consolas" w:cs="Consolas"/>
+                <w:sz w:val="19"/>
+                <w:szCs w:val="19"/>
+                <w:lang w:val="en-US"/>
+              </w:rPr>
+            </w:pPr>
+            <w:r>
+              <w:rPr>
+                <w:rFonts w:ascii="Consolas" w:hAnsi="Consolas" w:cs="Consolas"/>
+                <w:sz w:val="19"/>
+                <w:szCs w:val="19"/>
+                <w:lang w:val="en-US"/>
+              </w:rPr>
+              <w:tab/>
+            </w:r>
+            <w:r>
+              <w:rPr>
+                <w:rFonts w:ascii="Consolas" w:hAnsi="Consolas" w:cs="Consolas"/>
+                <w:color w:val="0000FF"/>
+                <w:sz w:val="19"/>
+                <w:szCs w:val="19"/>
+                <w:lang w:val="en-US"/>
+              </w:rPr>
+              <w:t>void</w:t>
+            </w:r>
+            <w:r>
+              <w:rPr>
+                <w:rFonts w:ascii="Consolas" w:hAnsi="Consolas" w:cs="Consolas"/>
+                <w:sz w:val="19"/>
+                <w:szCs w:val="19"/>
+                <w:lang w:val="en-US"/>
+              </w:rPr>
+              <w:t xml:space="preserve"> </w:t>
+            </w:r>
+            <w:proofErr w:type="spellStart"/>
+            <w:r>
+              <w:rPr>
+                <w:rFonts w:ascii="Consolas" w:hAnsi="Consolas" w:cs="Consolas"/>
+                <w:sz w:val="19"/>
+                <w:szCs w:val="19"/>
+                <w:lang w:val="en-US"/>
+              </w:rPr>
+              <w:t>SetUp</w:t>
+            </w:r>
+            <w:proofErr w:type="spellEnd"/>
+            <w:r>
+              <w:rPr>
+                <w:rFonts w:ascii="Consolas" w:hAnsi="Consolas" w:cs="Consolas"/>
+                <w:sz w:val="19"/>
+                <w:szCs w:val="19"/>
+                <w:lang w:val="en-US"/>
+              </w:rPr>
+              <w:t>()</w:t>
+            </w:r>
+          </w:p>
+          <w:p>
+            <w:pPr>
+              <w:autoSpaceDE w:val="0"/>
+              <w:autoSpaceDN w:val="0"/>
+              <w:adjustRightInd w:val="0"/>
+              <w:ind w:firstLine="0"/>
+              <w:jc w:val="left"/>
+              <w:rPr>
+                <w:rFonts w:ascii="Consolas" w:hAnsi="Consolas" w:cs="Consolas"/>
+                <w:sz w:val="19"/>
+                <w:szCs w:val="19"/>
+                <w:lang w:val="en-US"/>
+              </w:rPr>
+            </w:pPr>
+            <w:r>
+              <w:rPr>
+                <w:rFonts w:ascii="Consolas" w:hAnsi="Consolas" w:cs="Consolas"/>
+                <w:sz w:val="19"/>
+                <w:szCs w:val="19"/>
+                <w:lang w:val="en-US"/>
+              </w:rPr>
+              <w:tab/>
+              <w:t>{</w:t>
+            </w:r>
+          </w:p>
+          <w:p>
+            <w:pPr>
+              <w:autoSpaceDE w:val="0"/>
+              <w:autoSpaceDN w:val="0"/>
+              <w:adjustRightInd w:val="0"/>
+              <w:ind w:firstLine="0"/>
+              <w:jc w:val="left"/>
+              <w:rPr>
+                <w:rFonts w:ascii="Consolas" w:hAnsi="Consolas" w:cs="Consolas"/>
+                <w:sz w:val="19"/>
+                <w:szCs w:val="19"/>
+                <w:lang w:val="en-US"/>
+              </w:rPr>
+            </w:pPr>
+            <w:r>
+              <w:rPr>
+                <w:rFonts w:ascii="Consolas" w:hAnsi="Consolas" w:cs="Consolas"/>
+                <w:sz w:val="19"/>
+                <w:szCs w:val="19"/>
+                <w:lang w:val="en-US"/>
+              </w:rPr>
+              <w:tab/>
+            </w:r>
+            <w:r>
+              <w:rPr>
+                <w:rFonts w:ascii="Consolas" w:hAnsi="Consolas" w:cs="Consolas"/>
+                <w:sz w:val="19"/>
+                <w:szCs w:val="19"/>
+                <w:lang w:val="en-US"/>
+              </w:rPr>
+              <w:tab/>
+              <w:t>f=</w:t>
+            </w:r>
+            <w:r>
+              <w:rPr>
+                <w:rFonts w:ascii="Consolas" w:hAnsi="Consolas" w:cs="Consolas"/>
+                <w:color w:val="0000FF"/>
+                <w:sz w:val="19"/>
+                <w:szCs w:val="19"/>
+                <w:lang w:val="en-US"/>
+              </w:rPr>
+              <w:t>new</w:t>
+            </w:r>
+            <w:r>
+              <w:rPr>
+                <w:rFonts w:ascii="Consolas" w:hAnsi="Consolas" w:cs="Consolas"/>
+                <w:sz w:val="19"/>
+                <w:szCs w:val="19"/>
+                <w:lang w:val="en-US"/>
+              </w:rPr>
+              <w:t xml:space="preserve"> </w:t>
+            </w:r>
+            <w:proofErr w:type="spellStart"/>
+            <w:r>
+              <w:rPr>
+                <w:rFonts w:ascii="Consolas" w:hAnsi="Consolas" w:cs="Consolas"/>
+                <w:sz w:val="19"/>
+                <w:szCs w:val="19"/>
+                <w:lang w:val="en-US"/>
+              </w:rPr>
+              <w:t>FileSystem</w:t>
+            </w:r>
+            <w:proofErr w:type="spellEnd"/>
+            <w:r>
+              <w:rPr>
+                <w:rFonts w:ascii="Consolas" w:hAnsi="Consolas" w:cs="Consolas"/>
+                <w:sz w:val="19"/>
+                <w:szCs w:val="19"/>
+                <w:lang w:val="en-US"/>
+              </w:rPr>
+              <w:t>;</w:t>
+            </w:r>
+          </w:p>
+          <w:p>
+            <w:pPr>
+              <w:autoSpaceDE w:val="0"/>
+              <w:autoSpaceDN w:val="0"/>
+              <w:adjustRightInd w:val="0"/>
+              <w:ind w:firstLine="0"/>
+              <w:jc w:val="left"/>
+              <w:rPr>
+                <w:rFonts w:ascii="Consolas" w:hAnsi="Consolas" w:cs="Consolas"/>
+                <w:sz w:val="19"/>
+                <w:szCs w:val="19"/>
+                <w:lang w:val="en-US"/>
+              </w:rPr>
+            </w:pPr>
+            <w:r>
+              <w:rPr>
+                <w:rFonts w:ascii="Consolas" w:hAnsi="Consolas" w:cs="Consolas"/>
+                <w:sz w:val="19"/>
+                <w:szCs w:val="19"/>
+                <w:lang w:val="en-US"/>
+              </w:rPr>
+              <w:tab/>
+            </w:r>
+            <w:r>
+              <w:rPr>
+                <w:rFonts w:ascii="Consolas" w:hAnsi="Consolas" w:cs="Consolas"/>
+                <w:sz w:val="19"/>
+                <w:szCs w:val="19"/>
+                <w:lang w:val="en-US"/>
+              </w:rPr>
+              <w:tab/>
+              <w:t>f-&gt;</w:t>
+            </w:r>
+            <w:proofErr w:type="spellStart"/>
+            <w:r>
+              <w:rPr>
+                <w:rFonts w:ascii="Consolas" w:hAnsi="Consolas" w:cs="Consolas"/>
+                <w:sz w:val="19"/>
+                <w:szCs w:val="19"/>
+                <w:lang w:val="en-US"/>
+              </w:rPr>
+              <w:t>createFile</w:t>
+            </w:r>
+            <w:proofErr w:type="spellEnd"/>
+            <w:r>
+              <w:rPr>
+                <w:rFonts w:ascii="Consolas" w:hAnsi="Consolas" w:cs="Consolas"/>
+                <w:sz w:val="19"/>
+                <w:szCs w:val="19"/>
+                <w:lang w:val="en-US"/>
+              </w:rPr>
+              <w:t>(</w:t>
+            </w:r>
+            <w:r>
+              <w:rPr>
+                <w:rFonts w:ascii="Consolas" w:hAnsi="Consolas" w:cs="Consolas"/>
+                <w:color w:val="A31515"/>
+                <w:sz w:val="19"/>
+                <w:szCs w:val="19"/>
+                <w:lang w:val="en-US"/>
+              </w:rPr>
+              <w:t>"3"</w:t>
+            </w:r>
+            <w:r>
+              <w:rPr>
+                <w:rFonts w:ascii="Consolas" w:hAnsi="Consolas" w:cs="Consolas"/>
+                <w:sz w:val="19"/>
+                <w:szCs w:val="19"/>
+                <w:lang w:val="en-US"/>
+              </w:rPr>
+              <w:t>);</w:t>
+            </w:r>
+          </w:p>
+          <w:p>
+            <w:pPr>
+              <w:autoSpaceDE w:val="0"/>
+              <w:autoSpaceDN w:val="0"/>
+              <w:adjustRightInd w:val="0"/>
+              <w:ind w:firstLine="0"/>
+              <w:jc w:val="left"/>
+              <w:rPr>
+                <w:rFonts w:ascii="Consolas" w:hAnsi="Consolas" w:cs="Consolas"/>
+                <w:sz w:val="19"/>
+                <w:szCs w:val="19"/>
+                <w:lang w:val="en-US"/>
+              </w:rPr>
+            </w:pPr>
+            <w:r>
+              <w:rPr>
+                <w:rFonts w:ascii="Consolas" w:hAnsi="Consolas" w:cs="Consolas"/>
+                <w:sz w:val="19"/>
+                <w:szCs w:val="19"/>
+                <w:lang w:val="en-US"/>
+              </w:rPr>
+              <w:tab/>
+            </w:r>
+            <w:r>
+              <w:rPr>
+                <w:rFonts w:ascii="Consolas" w:hAnsi="Consolas" w:cs="Consolas"/>
+                <w:sz w:val="19"/>
+                <w:szCs w:val="19"/>
+                <w:lang w:val="en-US"/>
+              </w:rPr>
+              <w:tab/>
+              <w:t>f-&gt;</w:t>
+            </w:r>
+            <w:proofErr w:type="spellStart"/>
+            <w:r>
+              <w:rPr>
+                <w:rFonts w:ascii="Consolas" w:hAnsi="Consolas" w:cs="Consolas"/>
+                <w:sz w:val="19"/>
+                <w:szCs w:val="19"/>
+                <w:lang w:val="en-US"/>
+              </w:rPr>
+              <w:t>openFile</w:t>
+            </w:r>
+            <w:proofErr w:type="spellEnd"/>
+            <w:r>
+              <w:rPr>
+                <w:rFonts w:ascii="Consolas" w:hAnsi="Consolas" w:cs="Consolas"/>
+                <w:sz w:val="19"/>
+                <w:szCs w:val="19"/>
+                <w:lang w:val="en-US"/>
+              </w:rPr>
+              <w:t>(</w:t>
+            </w:r>
+            <w:r>
+              <w:rPr>
+                <w:rFonts w:ascii="Consolas" w:hAnsi="Consolas" w:cs="Consolas"/>
+                <w:color w:val="A31515"/>
+                <w:sz w:val="19"/>
+                <w:szCs w:val="19"/>
+                <w:lang w:val="en-US"/>
+              </w:rPr>
+              <w:t>"3"</w:t>
+            </w:r>
+            <w:r>
+              <w:rPr>
+                <w:rFonts w:ascii="Consolas" w:hAnsi="Consolas" w:cs="Consolas"/>
+                <w:sz w:val="19"/>
+                <w:szCs w:val="19"/>
+                <w:lang w:val="en-US"/>
+              </w:rPr>
+              <w:t>);</w:t>
+            </w:r>
+          </w:p>
+          <w:p>
+            <w:pPr>
+              <w:autoSpaceDE w:val="0"/>
+              <w:autoSpaceDN w:val="0"/>
+              <w:adjustRightInd w:val="0"/>
+              <w:ind w:firstLine="0"/>
+              <w:jc w:val="left"/>
+              <w:rPr>
+                <w:rFonts w:ascii="Consolas" w:hAnsi="Consolas" w:cs="Consolas"/>
+                <w:sz w:val="19"/>
+                <w:szCs w:val="19"/>
+                <w:lang w:val="en-US"/>
+              </w:rPr>
+            </w:pPr>
+            <w:r>
+              <w:rPr>
+                <w:rFonts w:ascii="Consolas" w:hAnsi="Consolas" w:cs="Consolas"/>
+                <w:sz w:val="19"/>
+                <w:szCs w:val="19"/>
+                <w:lang w:val="en-US"/>
+              </w:rPr>
+              <w:tab/>
+              <w:t>}</w:t>
+            </w:r>
+          </w:p>
+          <w:p>
+            <w:pPr>
+              <w:autoSpaceDE w:val="0"/>
+              <w:autoSpaceDN w:val="0"/>
+              <w:adjustRightInd w:val="0"/>
+              <w:ind w:firstLine="0"/>
+              <w:jc w:val="left"/>
+              <w:rPr>
+                <w:rFonts w:ascii="Consolas" w:hAnsi="Consolas" w:cs="Consolas"/>
+                <w:sz w:val="19"/>
+                <w:szCs w:val="19"/>
+                <w:lang w:val="en-US"/>
+              </w:rPr>
+            </w:pPr>
+            <w:r>
+              <w:rPr>
+                <w:rFonts w:ascii="Consolas" w:hAnsi="Consolas" w:cs="Consolas"/>
+                <w:sz w:val="19"/>
+                <w:szCs w:val="19"/>
+                <w:lang w:val="en-US"/>
+              </w:rPr>
+              <w:tab/>
+            </w:r>
+            <w:proofErr w:type="spellStart"/>
+            <w:r>
+              <w:rPr>
+                <w:rFonts w:ascii="Consolas" w:hAnsi="Consolas" w:cs="Consolas"/>
+                <w:sz w:val="19"/>
+                <w:szCs w:val="19"/>
+                <w:lang w:val="en-US"/>
+              </w:rPr>
+              <w:t>FileSystem</w:t>
+            </w:r>
+            <w:proofErr w:type="spellEnd"/>
+            <w:r>
+              <w:rPr>
+                <w:rFonts w:ascii="Consolas" w:hAnsi="Consolas" w:cs="Consolas"/>
+                <w:sz w:val="19"/>
+                <w:szCs w:val="19"/>
+                <w:lang w:val="en-US"/>
+              </w:rPr>
+              <w:t xml:space="preserve"> *f;</w:t>
+            </w:r>
+          </w:p>
+          <w:p>
+            <w:pPr>
+              <w:autoSpaceDE w:val="0"/>
+              <w:autoSpaceDN w:val="0"/>
+              <w:adjustRightInd w:val="0"/>
+              <w:ind w:firstLine="0"/>
+              <w:jc w:val="left"/>
+              <w:rPr>
+                <w:rFonts w:ascii="Consolas" w:hAnsi="Consolas" w:cs="Consolas"/>
+                <w:sz w:val="19"/>
+                <w:szCs w:val="19"/>
+                <w:lang w:val="en-US"/>
+              </w:rPr>
+            </w:pPr>
+            <w:r>
+              <w:rPr>
+                <w:rFonts w:ascii="Consolas" w:hAnsi="Consolas" w:cs="Consolas"/>
+                <w:sz w:val="19"/>
+                <w:szCs w:val="19"/>
+                <w:lang w:val="en-US"/>
+              </w:rPr>
+              <w:t>};</w:t>
+            </w:r>
+          </w:p>
+          <w:p>
+            <w:pPr>
+              <w:autoSpaceDE w:val="0"/>
+              <w:autoSpaceDN w:val="0"/>
+              <w:adjustRightInd w:val="0"/>
+              <w:ind w:firstLine="0"/>
+              <w:jc w:val="left"/>
+              <w:rPr>
+                <w:rFonts w:ascii="Consolas" w:hAnsi="Consolas" w:cs="Consolas"/>
+                <w:sz w:val="19"/>
+                <w:szCs w:val="19"/>
+                <w:lang w:val="en-US"/>
+              </w:rPr>
+            </w:pPr>
+          </w:p>
+          <w:p>
+            <w:pPr>
+              <w:autoSpaceDE w:val="0"/>
+              <w:autoSpaceDN w:val="0"/>
+              <w:adjustRightInd w:val="0"/>
+              <w:ind w:firstLine="0"/>
+              <w:jc w:val="left"/>
+              <w:rPr>
+                <w:rFonts w:ascii="Consolas" w:hAnsi="Consolas" w:cs="Consolas"/>
+                <w:sz w:val="19"/>
+                <w:szCs w:val="19"/>
+                <w:lang w:val="en-US"/>
+              </w:rPr>
+            </w:pPr>
+            <w:r>
+              <w:rPr>
+                <w:rFonts w:ascii="Consolas" w:hAnsi="Consolas" w:cs="Consolas"/>
+                <w:sz w:val="19"/>
+                <w:szCs w:val="19"/>
+                <w:lang w:val="en-US"/>
+              </w:rPr>
+              <w:t>TEST_F(</w:t>
+            </w:r>
+            <w:proofErr w:type="spellStart"/>
+            <w:r>
+              <w:rPr>
+                <w:rFonts w:ascii="Consolas" w:hAnsi="Consolas" w:cs="Consolas"/>
+                <w:sz w:val="19"/>
+                <w:szCs w:val="19"/>
+                <w:lang w:val="en-US"/>
+              </w:rPr>
+              <w:t>TestFileSystem</w:t>
+            </w:r>
+            <w:proofErr w:type="spellEnd"/>
+            <w:r>
+              <w:rPr>
+                <w:rFonts w:ascii="Consolas" w:hAnsi="Consolas" w:cs="Consolas"/>
+                <w:sz w:val="19"/>
+                <w:szCs w:val="19"/>
+                <w:lang w:val="en-US"/>
+              </w:rPr>
+              <w:t xml:space="preserve">, </w:t>
+            </w:r>
+            <w:proofErr w:type="spellStart"/>
+            <w:r>
+              <w:rPr>
+                <w:rFonts w:ascii="Consolas" w:hAnsi="Consolas" w:cs="Consolas"/>
+                <w:sz w:val="19"/>
+                <w:szCs w:val="19"/>
+                <w:lang w:val="en-US"/>
+              </w:rPr>
+              <w:t>correctFormat</w:t>
+            </w:r>
+            <w:proofErr w:type="spellEnd"/>
+            <w:r>
+              <w:rPr>
+                <w:rFonts w:ascii="Consolas" w:hAnsi="Consolas" w:cs="Consolas"/>
+                <w:sz w:val="19"/>
+                <w:szCs w:val="19"/>
+                <w:lang w:val="en-US"/>
+              </w:rPr>
+              <w:t xml:space="preserve">) </w:t>
+            </w:r>
+          </w:p>
+          <w:p>
+            <w:pPr>
+              <w:autoSpaceDE w:val="0"/>
+              <w:autoSpaceDN w:val="0"/>
+              <w:adjustRightInd w:val="0"/>
+              <w:ind w:firstLine="0"/>
+              <w:jc w:val="left"/>
+              <w:rPr>
+                <w:rFonts w:ascii="Consolas" w:hAnsi="Consolas" w:cs="Consolas"/>
+                <w:sz w:val="19"/>
+                <w:szCs w:val="19"/>
+                <w:lang w:val="en-US"/>
+              </w:rPr>
+            </w:pPr>
+            <w:r>
+              <w:rPr>
+                <w:rFonts w:ascii="Consolas" w:hAnsi="Consolas" w:cs="Consolas"/>
+                <w:sz w:val="19"/>
+                <w:szCs w:val="19"/>
+                <w:lang w:val="en-US"/>
+              </w:rPr>
+              <w:t>{</w:t>
+            </w:r>
+          </w:p>
+          <w:p>
+            <w:pPr>
+              <w:autoSpaceDE w:val="0"/>
+              <w:autoSpaceDN w:val="0"/>
+              <w:adjustRightInd w:val="0"/>
+              <w:ind w:firstLine="0"/>
+              <w:jc w:val="left"/>
+              <w:rPr>
+                <w:rFonts w:ascii="Consolas" w:hAnsi="Consolas" w:cs="Consolas"/>
+                <w:sz w:val="19"/>
+                <w:szCs w:val="19"/>
+                <w:lang w:val="en-US"/>
+              </w:rPr>
+            </w:pPr>
+            <w:r>
+              <w:rPr>
+                <w:rFonts w:ascii="Consolas" w:hAnsi="Consolas" w:cs="Consolas"/>
+                <w:sz w:val="19"/>
+                <w:szCs w:val="19"/>
+                <w:lang w:val="en-US"/>
+              </w:rPr>
+              <w:tab/>
+              <w:t>ASSERT_EQ(f-&gt;format(</w:t>
+            </w:r>
+            <w:r>
+              <w:rPr>
+                <w:rFonts w:ascii="Consolas" w:hAnsi="Consolas" w:cs="Consolas"/>
+                <w:color w:val="A31515"/>
+                <w:sz w:val="19"/>
+                <w:szCs w:val="19"/>
+                <w:lang w:val="en-US"/>
+              </w:rPr>
+              <w:t>"23"</w:t>
+            </w:r>
+            <w:r>
+              <w:rPr>
+                <w:rFonts w:ascii="Consolas" w:hAnsi="Consolas" w:cs="Consolas"/>
+                <w:sz w:val="19"/>
+                <w:szCs w:val="19"/>
+                <w:lang w:val="en-US"/>
+              </w:rPr>
+              <w:t>,</w:t>
+            </w:r>
+            <w:r>
+              <w:rPr>
+                <w:rFonts w:ascii="Consolas" w:hAnsi="Consolas" w:cs="Consolas"/>
+                <w:color w:val="A31515"/>
+                <w:sz w:val="19"/>
+                <w:szCs w:val="19"/>
+                <w:lang w:val="en-US"/>
+              </w:rPr>
+              <w:t>"tom"</w:t>
+            </w:r>
+            <w:r>
+              <w:rPr>
+                <w:rFonts w:ascii="Consolas" w:hAnsi="Consolas" w:cs="Consolas"/>
+                <w:sz w:val="19"/>
+                <w:szCs w:val="19"/>
+                <w:lang w:val="en-US"/>
+              </w:rPr>
+              <w:t>,</w:t>
+            </w:r>
+            <w:r>
+              <w:rPr>
+                <w:rFonts w:ascii="Consolas" w:hAnsi="Consolas" w:cs="Consolas"/>
+                <w:color w:val="A31515"/>
+                <w:sz w:val="19"/>
+                <w:szCs w:val="19"/>
+                <w:lang w:val="en-US"/>
+              </w:rPr>
+              <w:t>"otherString"</w:t>
+            </w:r>
+            <w:r>
+              <w:rPr>
+                <w:rFonts w:ascii="Consolas" w:hAnsi="Consolas" w:cs="Consolas"/>
+                <w:sz w:val="19"/>
+                <w:szCs w:val="19"/>
+                <w:lang w:val="en-US"/>
+              </w:rPr>
+              <w:t>,</w:t>
+            </w:r>
+            <w:r>
+              <w:rPr>
+                <w:rFonts w:ascii="Consolas" w:hAnsi="Consolas" w:cs="Consolas"/>
+                <w:color w:val="A31515"/>
+                <w:sz w:val="19"/>
+                <w:szCs w:val="19"/>
+                <w:lang w:val="en-US"/>
+              </w:rPr>
+              <w:t>"last"</w:t>
+            </w:r>
+            <w:r>
+              <w:rPr>
+                <w:rFonts w:ascii="Consolas" w:hAnsi="Consolas" w:cs="Consolas"/>
+                <w:sz w:val="19"/>
+                <w:szCs w:val="19"/>
+                <w:lang w:val="en-US"/>
+              </w:rPr>
+              <w:t>),0);</w:t>
+            </w:r>
+          </w:p>
+          <w:p>
+            <w:pPr>
+              <w:autoSpaceDE w:val="0"/>
+              <w:autoSpaceDN w:val="0"/>
+              <w:adjustRightInd w:val="0"/>
+              <w:ind w:firstLine="0"/>
+              <w:jc w:val="left"/>
+              <w:rPr>
+                <w:rFonts w:ascii="Consolas" w:hAnsi="Consolas" w:cs="Consolas"/>
+                <w:sz w:val="19"/>
+                <w:szCs w:val="19"/>
+                <w:lang w:val="en-US"/>
+              </w:rPr>
+            </w:pPr>
+            <w:r>
+              <w:rPr>
+                <w:rFonts w:ascii="Consolas" w:hAnsi="Consolas" w:cs="Consolas"/>
+                <w:sz w:val="19"/>
+                <w:szCs w:val="19"/>
+                <w:lang w:val="en-US"/>
+              </w:rPr>
+              <w:t>}</w:t>
+            </w:r>
+          </w:p>
+          <w:p>
+            <w:pPr>
+              <w:autoSpaceDE w:val="0"/>
+              <w:autoSpaceDN w:val="0"/>
+              <w:adjustRightInd w:val="0"/>
+              <w:ind w:firstLine="0"/>
+              <w:jc w:val="left"/>
+              <w:rPr>
+                <w:rFonts w:ascii="Consolas" w:hAnsi="Consolas" w:cs="Consolas"/>
+                <w:sz w:val="19"/>
+                <w:szCs w:val="19"/>
+                <w:lang w:val="en-US"/>
+              </w:rPr>
+            </w:pPr>
+          </w:p>
+          <w:p>
+            <w:pPr>
+              <w:autoSpaceDE w:val="0"/>
+              <w:autoSpaceDN w:val="0"/>
+              <w:adjustRightInd w:val="0"/>
+              <w:ind w:firstLine="0"/>
+              <w:jc w:val="left"/>
+              <w:rPr>
+                <w:rFonts w:ascii="Consolas" w:hAnsi="Consolas" w:cs="Consolas"/>
+                <w:sz w:val="19"/>
+                <w:szCs w:val="19"/>
+                <w:lang w:val="en-US"/>
+              </w:rPr>
+            </w:pPr>
+            <w:r>
+              <w:rPr>
+                <w:rFonts w:ascii="Consolas" w:hAnsi="Consolas" w:cs="Consolas"/>
+                <w:sz w:val="19"/>
+                <w:szCs w:val="19"/>
+                <w:lang w:val="en-US"/>
+              </w:rPr>
+              <w:t>TEST_F(</w:t>
+            </w:r>
+            <w:proofErr w:type="spellStart"/>
+            <w:r>
+              <w:rPr>
+                <w:rFonts w:ascii="Consolas" w:hAnsi="Consolas" w:cs="Consolas"/>
+                <w:sz w:val="19"/>
+                <w:szCs w:val="19"/>
+                <w:lang w:val="en-US"/>
+              </w:rPr>
+              <w:t>TestFileSystem</w:t>
+            </w:r>
+            <w:proofErr w:type="spellEnd"/>
+            <w:r>
+              <w:rPr>
+                <w:rFonts w:ascii="Consolas" w:hAnsi="Consolas" w:cs="Consolas"/>
+                <w:sz w:val="19"/>
+                <w:szCs w:val="19"/>
+                <w:lang w:val="en-US"/>
+              </w:rPr>
+              <w:t xml:space="preserve">, </w:t>
+            </w:r>
+            <w:proofErr w:type="spellStart"/>
+            <w:r>
+              <w:rPr>
+                <w:rFonts w:ascii="Consolas" w:hAnsi="Consolas" w:cs="Consolas"/>
+                <w:sz w:val="19"/>
+                <w:szCs w:val="19"/>
+                <w:lang w:val="en-US"/>
+              </w:rPr>
+              <w:t>incorrectFormatVersion</w:t>
+            </w:r>
+            <w:proofErr w:type="spellEnd"/>
+            <w:r>
+              <w:rPr>
+                <w:rFonts w:ascii="Consolas" w:hAnsi="Consolas" w:cs="Consolas"/>
+                <w:sz w:val="19"/>
+                <w:szCs w:val="19"/>
+                <w:lang w:val="en-US"/>
+              </w:rPr>
+              <w:t xml:space="preserve">) </w:t>
+            </w:r>
+          </w:p>
+          <w:p>
+            <w:pPr>
+              <w:autoSpaceDE w:val="0"/>
+              <w:autoSpaceDN w:val="0"/>
+              <w:adjustRightInd w:val="0"/>
+              <w:ind w:firstLine="0"/>
+              <w:jc w:val="left"/>
+              <w:rPr>
+                <w:rFonts w:ascii="Consolas" w:hAnsi="Consolas" w:cs="Consolas"/>
+                <w:sz w:val="19"/>
+                <w:szCs w:val="19"/>
+                <w:lang w:val="en-US"/>
+              </w:rPr>
+            </w:pPr>
+            <w:r>
+              <w:rPr>
+                <w:rFonts w:ascii="Consolas" w:hAnsi="Consolas" w:cs="Consolas"/>
+                <w:sz w:val="19"/>
+                <w:szCs w:val="19"/>
+                <w:lang w:val="en-US"/>
+              </w:rPr>
+              <w:t>{</w:t>
+            </w:r>
+          </w:p>
+          <w:p>
+            <w:pPr>
+              <w:autoSpaceDE w:val="0"/>
+              <w:autoSpaceDN w:val="0"/>
+              <w:adjustRightInd w:val="0"/>
+              <w:ind w:firstLine="0"/>
+              <w:jc w:val="left"/>
+              <w:rPr>
+                <w:rFonts w:ascii="Consolas" w:hAnsi="Consolas" w:cs="Consolas"/>
+                <w:sz w:val="19"/>
+                <w:szCs w:val="19"/>
+                <w:lang w:val="en-US"/>
+              </w:rPr>
+            </w:pPr>
+            <w:r>
+              <w:rPr>
+                <w:rFonts w:ascii="Consolas" w:hAnsi="Consolas" w:cs="Consolas"/>
+                <w:sz w:val="19"/>
+                <w:szCs w:val="19"/>
+                <w:lang w:val="en-US"/>
+              </w:rPr>
+              <w:tab/>
+              <w:t>ASSERT_EQ(f-&gt;format(</w:t>
+            </w:r>
+            <w:r>
+              <w:rPr>
+                <w:rFonts w:ascii="Consolas" w:hAnsi="Consolas" w:cs="Consolas"/>
+                <w:color w:val="A31515"/>
+                <w:sz w:val="19"/>
+                <w:szCs w:val="19"/>
+                <w:lang w:val="en-US"/>
+              </w:rPr>
+              <w:t>"235"</w:t>
+            </w:r>
+            <w:r>
+              <w:rPr>
+                <w:rFonts w:ascii="Consolas" w:hAnsi="Consolas" w:cs="Consolas"/>
+                <w:sz w:val="19"/>
+                <w:szCs w:val="19"/>
+                <w:lang w:val="en-US"/>
+              </w:rPr>
+              <w:t>,</w:t>
+            </w:r>
+            <w:r>
+              <w:rPr>
+                <w:rFonts w:ascii="Consolas" w:hAnsi="Consolas" w:cs="Consolas"/>
+                <w:color w:val="A31515"/>
+                <w:sz w:val="19"/>
+                <w:szCs w:val="19"/>
+                <w:lang w:val="en-US"/>
+              </w:rPr>
+              <w:t>"tom"</w:t>
+            </w:r>
+            <w:r>
+              <w:rPr>
+                <w:rFonts w:ascii="Consolas" w:hAnsi="Consolas" w:cs="Consolas"/>
+                <w:sz w:val="19"/>
+                <w:szCs w:val="19"/>
+                <w:lang w:val="en-US"/>
+              </w:rPr>
+              <w:t>,</w:t>
+            </w:r>
+            <w:r>
+              <w:rPr>
+                <w:rFonts w:ascii="Consolas" w:hAnsi="Consolas" w:cs="Consolas"/>
+                <w:color w:val="A31515"/>
+                <w:sz w:val="19"/>
+                <w:szCs w:val="19"/>
+                <w:lang w:val="en-US"/>
+              </w:rPr>
+              <w:t>"otherString"</w:t>
+            </w:r>
+            <w:r>
+              <w:rPr>
+                <w:rFonts w:ascii="Consolas" w:hAnsi="Consolas" w:cs="Consolas"/>
+                <w:sz w:val="19"/>
+                <w:szCs w:val="19"/>
+                <w:lang w:val="en-US"/>
+              </w:rPr>
+              <w:t>,</w:t>
+            </w:r>
+            <w:r>
+              <w:rPr>
+                <w:rFonts w:ascii="Consolas" w:hAnsi="Consolas" w:cs="Consolas"/>
+                <w:color w:val="A31515"/>
+                <w:sz w:val="19"/>
+                <w:szCs w:val="19"/>
+                <w:lang w:val="en-US"/>
+              </w:rPr>
+              <w:t>"last"</w:t>
+            </w:r>
+            <w:r>
+              <w:rPr>
+                <w:rFonts w:ascii="Consolas" w:hAnsi="Consolas" w:cs="Consolas"/>
+                <w:sz w:val="19"/>
+                <w:szCs w:val="19"/>
+                <w:lang w:val="en-US"/>
+              </w:rPr>
+              <w:t>),0);</w:t>
+            </w:r>
+          </w:p>
+          <w:p>
+            <w:pPr>
+              <w:autoSpaceDE w:val="0"/>
+              <w:autoSpaceDN w:val="0"/>
+              <w:adjustRightInd w:val="0"/>
+              <w:ind w:firstLine="0"/>
+              <w:jc w:val="left"/>
+              <w:rPr>
+                <w:rFonts w:ascii="Consolas" w:hAnsi="Consolas" w:cs="Consolas"/>
+                <w:sz w:val="19"/>
+                <w:szCs w:val="19"/>
+                <w:lang w:val="en-US"/>
+              </w:rPr>
+            </w:pPr>
+            <w:r>
+              <w:rPr>
+                <w:rFonts w:ascii="Consolas" w:hAnsi="Consolas" w:cs="Consolas"/>
+                <w:sz w:val="19"/>
+                <w:szCs w:val="19"/>
+                <w:lang w:val="en-US"/>
+              </w:rPr>
+              <w:t>}</w:t>
+            </w:r>
+          </w:p>
+          <w:p>
+            <w:pPr>
+              <w:autoSpaceDE w:val="0"/>
+              <w:autoSpaceDN w:val="0"/>
+              <w:adjustRightInd w:val="0"/>
+              <w:ind w:firstLine="0"/>
+              <w:jc w:val="left"/>
+              <w:rPr>
+                <w:rFonts w:ascii="Consolas" w:hAnsi="Consolas" w:cs="Consolas"/>
+                <w:sz w:val="19"/>
+                <w:szCs w:val="19"/>
+                <w:lang w:val="en-US"/>
+              </w:rPr>
+            </w:pPr>
+          </w:p>
+          <w:p>
+            <w:pPr>
+              <w:autoSpaceDE w:val="0"/>
+              <w:autoSpaceDN w:val="0"/>
+              <w:adjustRightInd w:val="0"/>
+              <w:ind w:firstLine="0"/>
+              <w:jc w:val="left"/>
+              <w:rPr>
+                <w:rFonts w:ascii="Consolas" w:hAnsi="Consolas" w:cs="Consolas"/>
+                <w:sz w:val="19"/>
+                <w:szCs w:val="19"/>
+                <w:lang w:val="en-US"/>
+              </w:rPr>
+            </w:pPr>
+            <w:r>
+              <w:rPr>
+                <w:rFonts w:ascii="Consolas" w:hAnsi="Consolas" w:cs="Consolas"/>
+                <w:sz w:val="19"/>
+                <w:szCs w:val="19"/>
+                <w:lang w:val="en-US"/>
+              </w:rPr>
+              <w:t>TEST_F(</w:t>
+            </w:r>
+            <w:proofErr w:type="spellStart"/>
+            <w:r>
+              <w:rPr>
+                <w:rFonts w:ascii="Consolas" w:hAnsi="Consolas" w:cs="Consolas"/>
+                <w:sz w:val="19"/>
+                <w:szCs w:val="19"/>
+                <w:lang w:val="en-US"/>
+              </w:rPr>
+              <w:t>TestFileSystem</w:t>
+            </w:r>
+            <w:proofErr w:type="spellEnd"/>
+            <w:r>
+              <w:rPr>
+                <w:rFonts w:ascii="Consolas" w:hAnsi="Consolas" w:cs="Consolas"/>
+                <w:sz w:val="19"/>
+                <w:szCs w:val="19"/>
+                <w:lang w:val="en-US"/>
+              </w:rPr>
+              <w:t xml:space="preserve">, </w:t>
+            </w:r>
+            <w:proofErr w:type="spellStart"/>
+            <w:r>
+              <w:rPr>
+                <w:rFonts w:ascii="Consolas" w:hAnsi="Consolas" w:cs="Consolas"/>
+                <w:sz w:val="19"/>
+                <w:szCs w:val="19"/>
+                <w:lang w:val="en-US"/>
+              </w:rPr>
+              <w:t>incorrectFormatTomName</w:t>
+            </w:r>
+            <w:proofErr w:type="spellEnd"/>
+            <w:r>
+              <w:rPr>
+                <w:rFonts w:ascii="Consolas" w:hAnsi="Consolas" w:cs="Consolas"/>
+                <w:sz w:val="19"/>
+                <w:szCs w:val="19"/>
+                <w:lang w:val="en-US"/>
+              </w:rPr>
+              <w:t xml:space="preserve">) </w:t>
+            </w:r>
+          </w:p>
+          <w:p>
+            <w:pPr>
+              <w:autoSpaceDE w:val="0"/>
+              <w:autoSpaceDN w:val="0"/>
+              <w:adjustRightInd w:val="0"/>
+              <w:ind w:firstLine="0"/>
+              <w:jc w:val="left"/>
+              <w:rPr>
+                <w:rFonts w:ascii="Consolas" w:hAnsi="Consolas" w:cs="Consolas"/>
+                <w:sz w:val="19"/>
+                <w:szCs w:val="19"/>
+                <w:lang w:val="en-US"/>
+              </w:rPr>
+            </w:pPr>
+            <w:r>
+              <w:rPr>
+                <w:rFonts w:ascii="Consolas" w:hAnsi="Consolas" w:cs="Consolas"/>
+                <w:sz w:val="19"/>
+                <w:szCs w:val="19"/>
+                <w:lang w:val="en-US"/>
+              </w:rPr>
+              <w:t>{</w:t>
+            </w:r>
+          </w:p>
+          <w:p>
+            <w:pPr>
+              <w:autoSpaceDE w:val="0"/>
+              <w:autoSpaceDN w:val="0"/>
+              <w:adjustRightInd w:val="0"/>
+              <w:ind w:firstLine="0"/>
+              <w:jc w:val="left"/>
+              <w:rPr>
+                <w:rFonts w:ascii="Consolas" w:hAnsi="Consolas" w:cs="Consolas"/>
+                <w:sz w:val="19"/>
+                <w:szCs w:val="19"/>
+                <w:lang w:val="en-US"/>
+              </w:rPr>
+            </w:pPr>
+            <w:r>
+              <w:rPr>
+                <w:rFonts w:ascii="Consolas" w:hAnsi="Consolas" w:cs="Consolas"/>
+                <w:sz w:val="19"/>
+                <w:szCs w:val="19"/>
+                <w:lang w:val="en-US"/>
+              </w:rPr>
+              <w:tab/>
+              <w:t>ASSERT_EQ(f-&gt;format(</w:t>
+            </w:r>
+            <w:r>
+              <w:rPr>
+                <w:rFonts w:ascii="Consolas" w:hAnsi="Consolas" w:cs="Consolas"/>
+                <w:color w:val="A31515"/>
+                <w:sz w:val="19"/>
+                <w:szCs w:val="19"/>
+                <w:lang w:val="en-US"/>
+              </w:rPr>
+              <w:t>"23"</w:t>
+            </w:r>
+            <w:r>
+              <w:rPr>
+                <w:rFonts w:ascii="Consolas" w:hAnsi="Consolas" w:cs="Consolas"/>
+                <w:sz w:val="19"/>
+                <w:szCs w:val="19"/>
+                <w:lang w:val="en-US"/>
+              </w:rPr>
+              <w:t>,</w:t>
+            </w:r>
+            <w:r>
+              <w:rPr>
+                <w:rFonts w:ascii="Consolas" w:hAnsi="Consolas" w:cs="Consolas"/>
+                <w:color w:val="A31515"/>
+                <w:sz w:val="19"/>
+                <w:szCs w:val="19"/>
+                <w:lang w:val="en-US"/>
+              </w:rPr>
+              <w:t>"123456789123456789"</w:t>
+            </w:r>
+            <w:r>
+              <w:rPr>
+                <w:rFonts w:ascii="Consolas" w:hAnsi="Consolas" w:cs="Consolas"/>
+                <w:sz w:val="19"/>
+                <w:szCs w:val="19"/>
+                <w:lang w:val="en-US"/>
+              </w:rPr>
+              <w:t>,</w:t>
+            </w:r>
+            <w:r>
+              <w:rPr>
+                <w:rFonts w:ascii="Consolas" w:hAnsi="Consolas" w:cs="Consolas"/>
+                <w:color w:val="A31515"/>
+                <w:sz w:val="19"/>
+                <w:szCs w:val="19"/>
+                <w:lang w:val="en-US"/>
+              </w:rPr>
+              <w:t>"otherString"</w:t>
+            </w:r>
+            <w:r>
+              <w:rPr>
+                <w:rFonts w:ascii="Consolas" w:hAnsi="Consolas" w:cs="Consolas"/>
+                <w:sz w:val="19"/>
+                <w:szCs w:val="19"/>
+                <w:lang w:val="en-US"/>
+              </w:rPr>
+              <w:t>,</w:t>
+            </w:r>
+            <w:r>
+              <w:rPr>
+                <w:rFonts w:ascii="Consolas" w:hAnsi="Consolas" w:cs="Consolas"/>
+                <w:color w:val="A31515"/>
+                <w:sz w:val="19"/>
+                <w:szCs w:val="19"/>
+                <w:lang w:val="en-US"/>
+              </w:rPr>
+              <w:t>"last"</w:t>
+            </w:r>
+            <w:r>
+              <w:rPr>
+                <w:rFonts w:ascii="Consolas" w:hAnsi="Consolas" w:cs="Consolas"/>
+                <w:sz w:val="19"/>
+                <w:szCs w:val="19"/>
+                <w:lang w:val="en-US"/>
+              </w:rPr>
+              <w:t>),0);</w:t>
+            </w:r>
+          </w:p>
+          <w:p>
+            <w:pPr>
+              <w:autoSpaceDE w:val="0"/>
+              <w:autoSpaceDN w:val="0"/>
+              <w:adjustRightInd w:val="0"/>
+              <w:ind w:firstLine="0"/>
+              <w:jc w:val="left"/>
+              <w:rPr>
+                <w:rFonts w:ascii="Consolas" w:hAnsi="Consolas" w:cs="Consolas"/>
+                <w:sz w:val="19"/>
+                <w:szCs w:val="19"/>
+                <w:lang w:val="en-US"/>
+              </w:rPr>
+            </w:pPr>
+            <w:r>
+              <w:rPr>
+                <w:rFonts w:ascii="Consolas" w:hAnsi="Consolas" w:cs="Consolas"/>
+                <w:sz w:val="19"/>
+                <w:szCs w:val="19"/>
+                <w:lang w:val="en-US"/>
+              </w:rPr>
+              <w:t>}</w:t>
+            </w:r>
+          </w:p>
+          <w:p>
+            <w:pPr>
+              <w:autoSpaceDE w:val="0"/>
+              <w:autoSpaceDN w:val="0"/>
+              <w:adjustRightInd w:val="0"/>
+              <w:ind w:firstLine="0"/>
+              <w:jc w:val="left"/>
+              <w:rPr>
+                <w:rFonts w:ascii="Consolas" w:hAnsi="Consolas" w:cs="Consolas"/>
+                <w:sz w:val="19"/>
+                <w:szCs w:val="19"/>
+                <w:lang w:val="en-US"/>
+              </w:rPr>
+            </w:pPr>
+          </w:p>
+          <w:p>
+            <w:pPr>
+              <w:autoSpaceDE w:val="0"/>
+              <w:autoSpaceDN w:val="0"/>
+              <w:adjustRightInd w:val="0"/>
+              <w:ind w:firstLine="0"/>
+              <w:jc w:val="left"/>
+              <w:rPr>
+                <w:rFonts w:ascii="Consolas" w:hAnsi="Consolas" w:cs="Consolas"/>
+                <w:sz w:val="19"/>
+                <w:szCs w:val="19"/>
+                <w:lang w:val="en-US"/>
+              </w:rPr>
+            </w:pPr>
+            <w:r>
+              <w:rPr>
+                <w:rFonts w:ascii="Consolas" w:hAnsi="Consolas" w:cs="Consolas"/>
+                <w:sz w:val="19"/>
+                <w:szCs w:val="19"/>
+                <w:lang w:val="en-US"/>
+              </w:rPr>
+              <w:t>TEST_F(</w:t>
+            </w:r>
+            <w:proofErr w:type="spellStart"/>
+            <w:r>
+              <w:rPr>
+                <w:rFonts w:ascii="Consolas" w:hAnsi="Consolas" w:cs="Consolas"/>
+                <w:sz w:val="19"/>
+                <w:szCs w:val="19"/>
+                <w:lang w:val="en-US"/>
+              </w:rPr>
+              <w:t>TestFileSystem</w:t>
+            </w:r>
+            <w:proofErr w:type="spellEnd"/>
+            <w:r>
+              <w:rPr>
+                <w:rFonts w:ascii="Consolas" w:hAnsi="Consolas" w:cs="Consolas"/>
+                <w:sz w:val="19"/>
+                <w:szCs w:val="19"/>
+                <w:lang w:val="en-US"/>
+              </w:rPr>
+              <w:t xml:space="preserve">, </w:t>
+            </w:r>
+            <w:proofErr w:type="spellStart"/>
+            <w:r>
+              <w:rPr>
+                <w:rFonts w:ascii="Consolas" w:hAnsi="Consolas" w:cs="Consolas"/>
+                <w:sz w:val="19"/>
+                <w:szCs w:val="19"/>
+                <w:lang w:val="en-US"/>
+              </w:rPr>
+              <w:t>incorrectFormatUserName</w:t>
+            </w:r>
+            <w:proofErr w:type="spellEnd"/>
+            <w:r>
+              <w:rPr>
+                <w:rFonts w:ascii="Consolas" w:hAnsi="Consolas" w:cs="Consolas"/>
+                <w:sz w:val="19"/>
+                <w:szCs w:val="19"/>
+                <w:lang w:val="en-US"/>
+              </w:rPr>
+              <w:t xml:space="preserve">) </w:t>
+            </w:r>
+          </w:p>
+          <w:p>
+            <w:pPr>
+              <w:autoSpaceDE w:val="0"/>
+              <w:autoSpaceDN w:val="0"/>
+              <w:adjustRightInd w:val="0"/>
+              <w:ind w:firstLine="0"/>
+              <w:jc w:val="left"/>
+              <w:rPr>
+                <w:rFonts w:ascii="Consolas" w:hAnsi="Consolas" w:cs="Consolas"/>
+                <w:sz w:val="19"/>
+                <w:szCs w:val="19"/>
+                <w:lang w:val="en-US"/>
+              </w:rPr>
+            </w:pPr>
+            <w:r>
+              <w:rPr>
+                <w:rFonts w:ascii="Consolas" w:hAnsi="Consolas" w:cs="Consolas"/>
+                <w:sz w:val="19"/>
+                <w:szCs w:val="19"/>
+                <w:lang w:val="en-US"/>
+              </w:rPr>
+              <w:t>{</w:t>
+            </w:r>
+          </w:p>
+          <w:p>
+            <w:pPr>
+              <w:autoSpaceDE w:val="0"/>
+              <w:autoSpaceDN w:val="0"/>
+              <w:adjustRightInd w:val="0"/>
+              <w:ind w:firstLine="0"/>
+              <w:jc w:val="left"/>
+              <w:rPr>
+                <w:rFonts w:ascii="Consolas" w:hAnsi="Consolas" w:cs="Consolas"/>
+                <w:sz w:val="19"/>
+                <w:szCs w:val="19"/>
+                <w:lang w:val="en-US"/>
+              </w:rPr>
+            </w:pPr>
+            <w:r>
+              <w:rPr>
+                <w:rFonts w:ascii="Consolas" w:hAnsi="Consolas" w:cs="Consolas"/>
+                <w:sz w:val="19"/>
+                <w:szCs w:val="19"/>
+                <w:lang w:val="en-US"/>
+              </w:rPr>
+              <w:tab/>
+              <w:t>ASSERT_EQ(f-&gt;format(</w:t>
+            </w:r>
+            <w:r>
+              <w:rPr>
+                <w:rFonts w:ascii="Consolas" w:hAnsi="Consolas" w:cs="Consolas"/>
+                <w:color w:val="A31515"/>
+                <w:sz w:val="19"/>
+                <w:szCs w:val="19"/>
+                <w:lang w:val="en-US"/>
+              </w:rPr>
+              <w:t>"23"</w:t>
+            </w:r>
+            <w:r>
+              <w:rPr>
+                <w:rFonts w:ascii="Consolas" w:hAnsi="Consolas" w:cs="Consolas"/>
+                <w:sz w:val="19"/>
+                <w:szCs w:val="19"/>
+                <w:lang w:val="en-US"/>
+              </w:rPr>
+              <w:t>,</w:t>
+            </w:r>
+            <w:r>
+              <w:rPr>
+                <w:rFonts w:ascii="Consolas" w:hAnsi="Consolas" w:cs="Consolas"/>
+                <w:color w:val="A31515"/>
+                <w:sz w:val="19"/>
+                <w:szCs w:val="19"/>
+                <w:lang w:val="en-US"/>
+              </w:rPr>
+              <w:t>"12345678"</w:t>
+            </w:r>
+            <w:r>
+              <w:rPr>
+                <w:rFonts w:ascii="Consolas" w:hAnsi="Consolas" w:cs="Consolas"/>
+                <w:sz w:val="19"/>
+                <w:szCs w:val="19"/>
+                <w:lang w:val="en-US"/>
+              </w:rPr>
+              <w:t>,</w:t>
+            </w:r>
+            <w:r>
+              <w:rPr>
+                <w:rFonts w:ascii="Consolas" w:hAnsi="Consolas" w:cs="Consolas"/>
+                <w:color w:val="A31515"/>
+                <w:sz w:val="19"/>
+                <w:szCs w:val="19"/>
+                <w:lang w:val="en-US"/>
+              </w:rPr>
+              <w:t>"123456789123456789"</w:t>
+            </w:r>
+            <w:r>
+              <w:rPr>
+                <w:rFonts w:ascii="Consolas" w:hAnsi="Consolas" w:cs="Consolas"/>
+                <w:sz w:val="19"/>
+                <w:szCs w:val="19"/>
+                <w:lang w:val="en-US"/>
+              </w:rPr>
+              <w:t>,</w:t>
+            </w:r>
+            <w:r>
+              <w:rPr>
+                <w:rFonts w:ascii="Consolas" w:hAnsi="Consolas" w:cs="Consolas"/>
+                <w:color w:val="A31515"/>
+                <w:sz w:val="19"/>
+                <w:szCs w:val="19"/>
+                <w:lang w:val="en-US"/>
+              </w:rPr>
+              <w:t>"last"</w:t>
+            </w:r>
+            <w:r>
+              <w:rPr>
+                <w:rFonts w:ascii="Consolas" w:hAnsi="Consolas" w:cs="Consolas"/>
+                <w:sz w:val="19"/>
+                <w:szCs w:val="19"/>
+                <w:lang w:val="en-US"/>
+              </w:rPr>
+              <w:t>),0);</w:t>
+            </w:r>
+          </w:p>
+          <w:p>
+            <w:pPr>
+              <w:autoSpaceDE w:val="0"/>
+              <w:autoSpaceDN w:val="0"/>
+              <w:adjustRightInd w:val="0"/>
+              <w:ind w:firstLine="0"/>
+              <w:jc w:val="left"/>
+              <w:rPr>
+                <w:rFonts w:ascii="Consolas" w:hAnsi="Consolas" w:cs="Consolas"/>
+                <w:sz w:val="19"/>
+                <w:szCs w:val="19"/>
+                <w:lang w:val="en-US"/>
+              </w:rPr>
+            </w:pPr>
+            <w:r>
+              <w:rPr>
+                <w:rFonts w:ascii="Consolas" w:hAnsi="Consolas" w:cs="Consolas"/>
+                <w:sz w:val="19"/>
+                <w:szCs w:val="19"/>
+                <w:lang w:val="en-US"/>
+              </w:rPr>
+              <w:t>}</w:t>
+            </w:r>
+          </w:p>
+          <w:p>
+            <w:pPr>
+              <w:autoSpaceDE w:val="0"/>
+              <w:autoSpaceDN w:val="0"/>
+              <w:adjustRightInd w:val="0"/>
+              <w:ind w:firstLine="0"/>
+              <w:jc w:val="left"/>
+              <w:rPr>
+                <w:rFonts w:ascii="Consolas" w:hAnsi="Consolas" w:cs="Consolas"/>
+                <w:sz w:val="19"/>
+                <w:szCs w:val="19"/>
+                <w:lang w:val="en-US"/>
+              </w:rPr>
+            </w:pPr>
+          </w:p>
+          <w:p>
+            <w:pPr>
+              <w:autoSpaceDE w:val="0"/>
+              <w:autoSpaceDN w:val="0"/>
+              <w:adjustRightInd w:val="0"/>
+              <w:ind w:firstLine="0"/>
+              <w:jc w:val="left"/>
+              <w:rPr>
+                <w:rFonts w:ascii="Consolas" w:hAnsi="Consolas" w:cs="Consolas"/>
+                <w:sz w:val="19"/>
+                <w:szCs w:val="19"/>
+                <w:lang w:val="en-US"/>
+              </w:rPr>
+            </w:pPr>
+            <w:r>
+              <w:rPr>
+                <w:rFonts w:ascii="Consolas" w:hAnsi="Consolas" w:cs="Consolas"/>
+                <w:sz w:val="19"/>
+                <w:szCs w:val="19"/>
+                <w:lang w:val="en-US"/>
+              </w:rPr>
+              <w:t>TEST_F(</w:t>
+            </w:r>
+            <w:proofErr w:type="spellStart"/>
+            <w:r>
+              <w:rPr>
+                <w:rFonts w:ascii="Consolas" w:hAnsi="Consolas" w:cs="Consolas"/>
+                <w:sz w:val="19"/>
+                <w:szCs w:val="19"/>
+                <w:lang w:val="en-US"/>
+              </w:rPr>
+              <w:t>TestFileSystem</w:t>
+            </w:r>
+            <w:proofErr w:type="spellEnd"/>
+            <w:r>
+              <w:rPr>
+                <w:rFonts w:ascii="Consolas" w:hAnsi="Consolas" w:cs="Consolas"/>
+                <w:sz w:val="19"/>
+                <w:szCs w:val="19"/>
+                <w:lang w:val="en-US"/>
+              </w:rPr>
+              <w:t xml:space="preserve">, </w:t>
+            </w:r>
+            <w:proofErr w:type="spellStart"/>
+            <w:r>
+              <w:rPr>
+                <w:rFonts w:ascii="Consolas" w:hAnsi="Consolas" w:cs="Consolas"/>
+                <w:sz w:val="19"/>
+                <w:szCs w:val="19"/>
+                <w:lang w:val="en-US"/>
+              </w:rPr>
+              <w:t>incorrectFormatSystemName</w:t>
+            </w:r>
+            <w:proofErr w:type="spellEnd"/>
+            <w:r>
+              <w:rPr>
+                <w:rFonts w:ascii="Consolas" w:hAnsi="Consolas" w:cs="Consolas"/>
+                <w:sz w:val="19"/>
+                <w:szCs w:val="19"/>
+                <w:lang w:val="en-US"/>
+              </w:rPr>
+              <w:t xml:space="preserve">) </w:t>
+            </w:r>
+          </w:p>
+          <w:p>
+            <w:pPr>
+              <w:autoSpaceDE w:val="0"/>
+              <w:autoSpaceDN w:val="0"/>
+              <w:adjustRightInd w:val="0"/>
+              <w:ind w:firstLine="0"/>
+              <w:jc w:val="left"/>
+              <w:rPr>
+                <w:rFonts w:ascii="Consolas" w:hAnsi="Consolas" w:cs="Consolas"/>
+                <w:sz w:val="19"/>
+                <w:szCs w:val="19"/>
+                <w:lang w:val="en-US"/>
+              </w:rPr>
+            </w:pPr>
+            <w:r>
+              <w:rPr>
+                <w:rFonts w:ascii="Consolas" w:hAnsi="Consolas" w:cs="Consolas"/>
+                <w:sz w:val="19"/>
+                <w:szCs w:val="19"/>
+                <w:lang w:val="en-US"/>
+              </w:rPr>
+              <w:t>{</w:t>
+            </w:r>
+          </w:p>
+          <w:p>
+            <w:pPr>
+              <w:autoSpaceDE w:val="0"/>
+              <w:autoSpaceDN w:val="0"/>
+              <w:adjustRightInd w:val="0"/>
+              <w:ind w:firstLine="0"/>
+              <w:jc w:val="left"/>
+              <w:rPr>
+                <w:rFonts w:ascii="Consolas" w:hAnsi="Consolas" w:cs="Consolas"/>
+                <w:sz w:val="19"/>
+                <w:szCs w:val="19"/>
+                <w:lang w:val="en-US"/>
+              </w:rPr>
+            </w:pPr>
+            <w:r>
+              <w:rPr>
+                <w:rFonts w:ascii="Consolas" w:hAnsi="Consolas" w:cs="Consolas"/>
+                <w:sz w:val="19"/>
+                <w:szCs w:val="19"/>
+                <w:lang w:val="en-US"/>
+              </w:rPr>
+              <w:tab/>
+              <w:t>ASSERT_EQ(f-&gt;format(</w:t>
+            </w:r>
+            <w:r>
+              <w:rPr>
+                <w:rFonts w:ascii="Consolas" w:hAnsi="Consolas" w:cs="Consolas"/>
+                <w:color w:val="A31515"/>
+                <w:sz w:val="19"/>
+                <w:szCs w:val="19"/>
+                <w:lang w:val="en-US"/>
+              </w:rPr>
+              <w:t>"23"</w:t>
+            </w:r>
+            <w:r>
+              <w:rPr>
+                <w:rFonts w:ascii="Consolas" w:hAnsi="Consolas" w:cs="Consolas"/>
+                <w:sz w:val="19"/>
+                <w:szCs w:val="19"/>
+                <w:lang w:val="en-US"/>
+              </w:rPr>
+              <w:t>,</w:t>
+            </w:r>
+            <w:r>
+              <w:rPr>
+                <w:rFonts w:ascii="Consolas" w:hAnsi="Consolas" w:cs="Consolas"/>
+                <w:color w:val="A31515"/>
+                <w:sz w:val="19"/>
+                <w:szCs w:val="19"/>
+                <w:lang w:val="en-US"/>
+              </w:rPr>
+              <w:t>"1234567"</w:t>
+            </w:r>
+            <w:r>
+              <w:rPr>
+                <w:rFonts w:ascii="Consolas" w:hAnsi="Consolas" w:cs="Consolas"/>
+                <w:sz w:val="19"/>
+                <w:szCs w:val="19"/>
+                <w:lang w:val="en-US"/>
+              </w:rPr>
+              <w:t>,</w:t>
+            </w:r>
+            <w:r>
+              <w:rPr>
+                <w:rFonts w:ascii="Consolas" w:hAnsi="Consolas" w:cs="Consolas"/>
+                <w:color w:val="A31515"/>
+                <w:sz w:val="19"/>
+                <w:szCs w:val="19"/>
+                <w:lang w:val="en-US"/>
+              </w:rPr>
+              <w:t>"otherString"</w:t>
+            </w:r>
+            <w:r>
+              <w:rPr>
+                <w:rFonts w:ascii="Consolas" w:hAnsi="Consolas" w:cs="Consolas"/>
+                <w:sz w:val="19"/>
+                <w:szCs w:val="19"/>
+                <w:lang w:val="en-US"/>
+              </w:rPr>
+              <w:t>,</w:t>
+            </w:r>
+            <w:r>
+              <w:rPr>
+                <w:rFonts w:ascii="Consolas" w:hAnsi="Consolas" w:cs="Consolas"/>
+                <w:color w:val="A31515"/>
+                <w:sz w:val="19"/>
+                <w:szCs w:val="19"/>
+                <w:lang w:val="en-US"/>
+              </w:rPr>
+              <w:t>"12345678901234567"</w:t>
+            </w:r>
+            <w:r>
+              <w:rPr>
+                <w:rFonts w:ascii="Consolas" w:hAnsi="Consolas" w:cs="Consolas"/>
+                <w:sz w:val="19"/>
+                <w:szCs w:val="19"/>
+                <w:lang w:val="en-US"/>
+              </w:rPr>
+              <w:t>),0);</w:t>
+            </w:r>
+          </w:p>
+          <w:p>
+            <w:pPr>
+              <w:autoSpaceDE w:val="0"/>
+              <w:autoSpaceDN w:val="0"/>
+              <w:adjustRightInd w:val="0"/>
+              <w:ind w:firstLine="0"/>
+              <w:jc w:val="left"/>
+              <w:rPr>
+                <w:rFonts w:ascii="Consolas" w:hAnsi="Consolas" w:cs="Consolas"/>
+                <w:sz w:val="19"/>
+                <w:szCs w:val="19"/>
+                <w:lang w:val="en-US"/>
+              </w:rPr>
+            </w:pPr>
+            <w:r>
+              <w:rPr>
+                <w:rFonts w:ascii="Consolas" w:hAnsi="Consolas" w:cs="Consolas"/>
+                <w:sz w:val="19"/>
+                <w:szCs w:val="19"/>
+                <w:lang w:val="en-US"/>
+              </w:rPr>
+              <w:t>}</w:t>
+            </w:r>
+          </w:p>
+          <w:p>
+            <w:pPr>
+              <w:autoSpaceDE w:val="0"/>
+              <w:autoSpaceDN w:val="0"/>
+              <w:adjustRightInd w:val="0"/>
+              <w:ind w:firstLine="0"/>
+              <w:jc w:val="left"/>
+              <w:rPr>
+                <w:rFonts w:ascii="Consolas" w:hAnsi="Consolas" w:cs="Consolas"/>
+                <w:sz w:val="19"/>
+                <w:szCs w:val="19"/>
+                <w:lang w:val="en-US"/>
+              </w:rPr>
+            </w:pPr>
+          </w:p>
+          <w:p>
+            <w:pPr>
+              <w:autoSpaceDE w:val="0"/>
+              <w:autoSpaceDN w:val="0"/>
+              <w:adjustRightInd w:val="0"/>
+              <w:ind w:firstLine="0"/>
+              <w:jc w:val="left"/>
+              <w:rPr>
+                <w:rFonts w:ascii="Consolas" w:hAnsi="Consolas" w:cs="Consolas"/>
+                <w:sz w:val="19"/>
+                <w:szCs w:val="19"/>
+                <w:lang w:val="en-US"/>
+              </w:rPr>
+            </w:pPr>
+          </w:p>
+          <w:p>
+            <w:pPr>
+              <w:autoSpaceDE w:val="0"/>
+              <w:autoSpaceDN w:val="0"/>
+              <w:adjustRightInd w:val="0"/>
+              <w:ind w:firstLine="0"/>
+              <w:jc w:val="left"/>
+              <w:rPr>
+                <w:rFonts w:ascii="Consolas" w:hAnsi="Consolas" w:cs="Consolas"/>
+                <w:sz w:val="19"/>
+                <w:szCs w:val="19"/>
+                <w:lang w:val="en-US"/>
+              </w:rPr>
+            </w:pPr>
+            <w:proofErr w:type="spellStart"/>
+            <w:r>
+              <w:rPr>
+                <w:rFonts w:ascii="Consolas" w:hAnsi="Consolas" w:cs="Consolas"/>
+                <w:color w:val="0000FF"/>
+                <w:sz w:val="19"/>
+                <w:szCs w:val="19"/>
+                <w:lang w:val="en-US"/>
+              </w:rPr>
+              <w:t>int</w:t>
+            </w:r>
+            <w:proofErr w:type="spellEnd"/>
+            <w:r>
+              <w:rPr>
+                <w:rFonts w:ascii="Consolas" w:hAnsi="Consolas" w:cs="Consolas"/>
+                <w:sz w:val="19"/>
+                <w:szCs w:val="19"/>
+                <w:lang w:val="en-US"/>
+              </w:rPr>
+              <w:t xml:space="preserve"> main(</w:t>
+            </w:r>
+            <w:proofErr w:type="spellStart"/>
+            <w:r>
+              <w:rPr>
+                <w:rFonts w:ascii="Consolas" w:hAnsi="Consolas" w:cs="Consolas"/>
+                <w:color w:val="0000FF"/>
+                <w:sz w:val="19"/>
+                <w:szCs w:val="19"/>
+                <w:lang w:val="en-US"/>
+              </w:rPr>
+              <w:t>int</w:t>
+            </w:r>
+            <w:proofErr w:type="spellEnd"/>
+            <w:r>
+              <w:rPr>
+                <w:rFonts w:ascii="Consolas" w:hAnsi="Consolas" w:cs="Consolas"/>
+                <w:sz w:val="19"/>
+                <w:szCs w:val="19"/>
+                <w:lang w:val="en-US"/>
+              </w:rPr>
+              <w:t xml:space="preserve"> </w:t>
+            </w:r>
+            <w:proofErr w:type="spellStart"/>
+            <w:r>
+              <w:rPr>
+                <w:rFonts w:ascii="Consolas" w:hAnsi="Consolas" w:cs="Consolas"/>
+                <w:sz w:val="19"/>
+                <w:szCs w:val="19"/>
+                <w:lang w:val="en-US"/>
+              </w:rPr>
+              <w:t>argc</w:t>
+            </w:r>
+            <w:proofErr w:type="spellEnd"/>
+            <w:r>
+              <w:rPr>
+                <w:rFonts w:ascii="Consolas" w:hAnsi="Consolas" w:cs="Consolas"/>
+                <w:sz w:val="19"/>
+                <w:szCs w:val="19"/>
+                <w:lang w:val="en-US"/>
+              </w:rPr>
+              <w:t xml:space="preserve">, </w:t>
+            </w:r>
+            <w:r>
+              <w:rPr>
+                <w:rFonts w:ascii="Consolas" w:hAnsi="Consolas" w:cs="Consolas"/>
+                <w:color w:val="0000FF"/>
+                <w:sz w:val="19"/>
+                <w:szCs w:val="19"/>
+                <w:lang w:val="en-US"/>
+              </w:rPr>
+              <w:t>char</w:t>
+            </w:r>
+            <w:r>
+              <w:rPr>
+                <w:rFonts w:ascii="Consolas" w:hAnsi="Consolas" w:cs="Consolas"/>
+                <w:sz w:val="19"/>
+                <w:szCs w:val="19"/>
+                <w:lang w:val="en-US"/>
+              </w:rPr>
+              <w:t xml:space="preserve"> *</w:t>
+            </w:r>
+            <w:proofErr w:type="spellStart"/>
+            <w:r>
+              <w:rPr>
+                <w:rFonts w:ascii="Consolas" w:hAnsi="Consolas" w:cs="Consolas"/>
+                <w:sz w:val="19"/>
+                <w:szCs w:val="19"/>
+                <w:lang w:val="en-US"/>
+              </w:rPr>
+              <w:t>argv</w:t>
+            </w:r>
+            <w:proofErr w:type="spellEnd"/>
+            <w:r>
+              <w:rPr>
+                <w:rFonts w:ascii="Consolas" w:hAnsi="Consolas" w:cs="Consolas"/>
+                <w:sz w:val="19"/>
+                <w:szCs w:val="19"/>
+                <w:lang w:val="en-US"/>
+              </w:rPr>
+              <w:t>[])</w:t>
+            </w:r>
+          </w:p>
+          <w:p>
+            <w:pPr>
+              <w:autoSpaceDE w:val="0"/>
+              <w:autoSpaceDN w:val="0"/>
+              <w:adjustRightInd w:val="0"/>
+              <w:ind w:firstLine="0"/>
+              <w:jc w:val="left"/>
+              <w:rPr>
+                <w:rFonts w:ascii="Consolas" w:hAnsi="Consolas" w:cs="Consolas"/>
+                <w:sz w:val="19"/>
+                <w:szCs w:val="19"/>
+                <w:lang w:val="en-US"/>
+              </w:rPr>
+            </w:pPr>
+            <w:r>
+              <w:rPr>
+                <w:rFonts w:ascii="Consolas" w:hAnsi="Consolas" w:cs="Consolas"/>
+                <w:sz w:val="19"/>
+                <w:szCs w:val="19"/>
+                <w:lang w:val="en-US"/>
+              </w:rPr>
+              <w:t>{</w:t>
+            </w:r>
+          </w:p>
+          <w:p>
+            <w:pPr>
+              <w:autoSpaceDE w:val="0"/>
+              <w:autoSpaceDN w:val="0"/>
+              <w:adjustRightInd w:val="0"/>
+              <w:ind w:firstLine="0"/>
+              <w:jc w:val="left"/>
+              <w:rPr>
+                <w:rFonts w:ascii="Consolas" w:hAnsi="Consolas" w:cs="Consolas"/>
+                <w:sz w:val="19"/>
+                <w:szCs w:val="19"/>
+                <w:lang w:val="en-US"/>
+              </w:rPr>
+            </w:pPr>
+            <w:r>
+              <w:rPr>
+                <w:rFonts w:ascii="Consolas" w:hAnsi="Consolas" w:cs="Consolas"/>
+                <w:sz w:val="19"/>
+                <w:szCs w:val="19"/>
+                <w:lang w:val="en-US"/>
+              </w:rPr>
+              <w:t xml:space="preserve">    ::testing::</w:t>
+            </w:r>
+            <w:proofErr w:type="spellStart"/>
+            <w:r>
+              <w:rPr>
+                <w:rFonts w:ascii="Consolas" w:hAnsi="Consolas" w:cs="Consolas"/>
+                <w:sz w:val="19"/>
+                <w:szCs w:val="19"/>
+                <w:lang w:val="en-US"/>
+              </w:rPr>
+              <w:t>InitGoogleTest</w:t>
+            </w:r>
+            <w:proofErr w:type="spellEnd"/>
+            <w:r>
+              <w:rPr>
+                <w:rFonts w:ascii="Consolas" w:hAnsi="Consolas" w:cs="Consolas"/>
+                <w:sz w:val="19"/>
+                <w:szCs w:val="19"/>
+                <w:lang w:val="en-US"/>
+              </w:rPr>
+              <w:t>(&amp;</w:t>
+            </w:r>
+            <w:proofErr w:type="spellStart"/>
+            <w:r>
+              <w:rPr>
+                <w:rFonts w:ascii="Consolas" w:hAnsi="Consolas" w:cs="Consolas"/>
+                <w:sz w:val="19"/>
+                <w:szCs w:val="19"/>
+                <w:lang w:val="en-US"/>
+              </w:rPr>
+              <w:t>argc</w:t>
+            </w:r>
+            <w:proofErr w:type="spellEnd"/>
+            <w:r>
+              <w:rPr>
+                <w:rFonts w:ascii="Consolas" w:hAnsi="Consolas" w:cs="Consolas"/>
+                <w:sz w:val="19"/>
+                <w:szCs w:val="19"/>
+                <w:lang w:val="en-US"/>
+              </w:rPr>
+              <w:t xml:space="preserve">, </w:t>
+            </w:r>
+            <w:proofErr w:type="spellStart"/>
+            <w:r>
+              <w:rPr>
+                <w:rFonts w:ascii="Consolas" w:hAnsi="Consolas" w:cs="Consolas"/>
+                <w:sz w:val="19"/>
+                <w:szCs w:val="19"/>
+                <w:lang w:val="en-US"/>
+              </w:rPr>
+              <w:t>argv</w:t>
+            </w:r>
+            <w:proofErr w:type="spellEnd"/>
+            <w:r>
+              <w:rPr>
+                <w:rFonts w:ascii="Consolas" w:hAnsi="Consolas" w:cs="Consolas"/>
+                <w:sz w:val="19"/>
+                <w:szCs w:val="19"/>
+                <w:lang w:val="en-US"/>
+              </w:rPr>
+              <w:t>);</w:t>
+            </w:r>
+          </w:p>
+          <w:p>
+            <w:pPr>
+              <w:autoSpaceDE w:val="0"/>
+              <w:autoSpaceDN w:val="0"/>
+              <w:adjustRightInd w:val="0"/>
+              <w:ind w:firstLine="0"/>
+              <w:jc w:val="left"/>
+              <w:rPr>
+                <w:rFonts w:ascii="Consolas" w:hAnsi="Consolas" w:cs="Consolas"/>
+                <w:sz w:val="19"/>
+                <w:szCs w:val="19"/>
+                <w:lang w:val="en-US"/>
+              </w:rPr>
+            </w:pPr>
+            <w:r>
+              <w:rPr>
+                <w:rFonts w:ascii="Consolas" w:hAnsi="Consolas" w:cs="Consolas"/>
+                <w:sz w:val="19"/>
+                <w:szCs w:val="19"/>
+                <w:lang w:val="en-US"/>
+              </w:rPr>
+              <w:t xml:space="preserve">    </w:t>
+            </w:r>
+            <w:r>
+              <w:rPr>
+                <w:rFonts w:ascii="Consolas" w:hAnsi="Consolas" w:cs="Consolas"/>
+                <w:color w:val="0000FF"/>
+                <w:sz w:val="19"/>
+                <w:szCs w:val="19"/>
+                <w:lang w:val="en-US"/>
+              </w:rPr>
+              <w:t>return</w:t>
+            </w:r>
+            <w:r>
+              <w:rPr>
+                <w:rFonts w:ascii="Consolas" w:hAnsi="Consolas" w:cs="Consolas"/>
+                <w:sz w:val="19"/>
+                <w:szCs w:val="19"/>
+                <w:lang w:val="en-US"/>
+              </w:rPr>
+              <w:t xml:space="preserve"> RUN_ALL_TESTS();</w:t>
+            </w:r>
+          </w:p>
+          <w:p>
+            <w:pPr>
+              <w:autoSpaceDE w:val="0"/>
+              <w:autoSpaceDN w:val="0"/>
+              <w:adjustRightInd w:val="0"/>
+              <w:ind w:firstLine="0"/>
+              <w:jc w:val="left"/>
+              <w:rPr>
+                <w:rFonts w:ascii="Consolas" w:hAnsi="Consolas" w:cs="Consolas"/>
+                <w:sz w:val="19"/>
+                <w:szCs w:val="19"/>
+              </w:rPr>
+            </w:pPr>
+            <w:r>
+              <w:rPr>
+                <w:rFonts w:ascii="Consolas" w:hAnsi="Consolas" w:cs="Consolas"/>
+                <w:sz w:val="19"/>
+                <w:szCs w:val="19"/>
+              </w:rPr>
+              <w:t>}</w:t>
+            </w:r>
+          </w:p>
+          <w:p>
+            <w:pPr>
+              <w:ind w:firstLine="0"/>
+            </w:pPr>
+          </w:p>
+        </w:tc>
+      </w:tr>
+    </w:tbl>
+    <w:p/>
+    <w:p>
+      <w:r>
+        <w:lastRenderedPageBreak/>
+        <w:t>Результаты прогонки тестов следующие:</w:t>
+      </w:r>
+    </w:p>
+    <w:tbl>
+      <w:tblPr>
+        <w:tblStyle w:val="a6"/>
+        <w:tblW w:w="0" w:type="auto"/>
+        <w:tblLook w:val="04A0"/>
+      </w:tblPr>
+      <w:tblGrid>
+        <w:gridCol w:w="9905"/>
+      </w:tblGrid>
+      <w:tr>
+        <w:tc>
+          <w:tcPr>
+            <w:tcW w:w="9905" w:type="dxa"/>
+          </w:tcPr>
+          <w:p>
+            <w:pPr>
+              <w:autoSpaceDE w:val="0"/>
+              <w:autoSpaceDN w:val="0"/>
+              <w:adjustRightInd w:val="0"/>
+              <w:ind w:firstLine="0"/>
+              <w:jc w:val="left"/>
+              <w:rPr>
+                <w:rFonts w:ascii="Consolas" w:hAnsi="Consolas" w:cs="Consolas"/>
+                <w:sz w:val="18"/>
+                <w:szCs w:val="18"/>
+                <w:lang w:val="en-US"/>
+              </w:rPr>
+            </w:pPr>
+            <w:r>
+              <w:rPr>
+                <w:rFonts w:ascii="Consolas" w:hAnsi="Consolas" w:cs="Consolas"/>
+                <w:sz w:val="18"/>
+                <w:szCs w:val="18"/>
+                <w:lang w:val="en-US"/>
+              </w:rPr>
+              <w:t>c:\git\filesystem\testfilesystemformat.cpp(24): error: Value of: 0</w:t>
+            </w:r>
+          </w:p>
+          <w:p>
+            <w:pPr>
+              <w:autoSpaceDE w:val="0"/>
+              <w:autoSpaceDN w:val="0"/>
+              <w:adjustRightInd w:val="0"/>
+              <w:ind w:firstLine="0"/>
+              <w:jc w:val="left"/>
+              <w:rPr>
+                <w:rFonts w:ascii="Consolas" w:hAnsi="Consolas" w:cs="Consolas"/>
+                <w:sz w:val="18"/>
+                <w:szCs w:val="18"/>
+                <w:lang w:val="en-US"/>
+              </w:rPr>
+            </w:pPr>
+            <w:r>
+              <w:rPr>
+                <w:rFonts w:ascii="Consolas" w:hAnsi="Consolas" w:cs="Consolas"/>
+                <w:sz w:val="18"/>
+                <w:szCs w:val="18"/>
+                <w:lang w:val="en-US"/>
+              </w:rPr>
+              <w:t>Expected: f-&gt;format("235","tom","otherString","last")</w:t>
+            </w:r>
+          </w:p>
+          <w:p>
+            <w:pPr>
+              <w:autoSpaceDE w:val="0"/>
+              <w:autoSpaceDN w:val="0"/>
+              <w:adjustRightInd w:val="0"/>
+              <w:ind w:firstLine="0"/>
+              <w:jc w:val="left"/>
+              <w:rPr>
+                <w:rFonts w:ascii="Consolas" w:hAnsi="Consolas" w:cs="Consolas"/>
+                <w:sz w:val="18"/>
+                <w:szCs w:val="18"/>
+                <w:lang w:val="en-US"/>
+              </w:rPr>
+            </w:pPr>
+            <w:r>
+              <w:rPr>
+                <w:rFonts w:ascii="Consolas" w:hAnsi="Consolas" w:cs="Consolas"/>
+                <w:sz w:val="18"/>
+                <w:szCs w:val="18"/>
+                <w:lang w:val="en-US"/>
+              </w:rPr>
+              <w:t>Which is: 1</w:t>
+            </w:r>
+          </w:p>
+          <w:p>
+            <w:pPr>
+              <w:autoSpaceDE w:val="0"/>
+              <w:autoSpaceDN w:val="0"/>
+              <w:adjustRightInd w:val="0"/>
+              <w:ind w:firstLine="0"/>
+              <w:jc w:val="left"/>
+              <w:rPr>
+                <w:rFonts w:ascii="Consolas" w:hAnsi="Consolas" w:cs="Consolas"/>
+                <w:sz w:val="18"/>
+                <w:szCs w:val="18"/>
+                <w:lang w:val="en-US"/>
+              </w:rPr>
+            </w:pPr>
+            <w:r>
+              <w:rPr>
+                <w:rFonts w:ascii="Consolas" w:hAnsi="Consolas" w:cs="Consolas"/>
+                <w:sz w:val="18"/>
+                <w:szCs w:val="18"/>
+                <w:lang w:val="en-US"/>
+              </w:rPr>
+              <w:t>c:\git\filesystem\testfilesystemformat.cpp(29): error: Value of: 0</w:t>
+            </w:r>
+          </w:p>
+          <w:p>
+            <w:pPr>
+              <w:autoSpaceDE w:val="0"/>
+              <w:autoSpaceDN w:val="0"/>
+              <w:adjustRightInd w:val="0"/>
+              <w:ind w:firstLine="0"/>
+              <w:jc w:val="left"/>
+              <w:rPr>
+                <w:rFonts w:ascii="Consolas" w:hAnsi="Consolas" w:cs="Consolas"/>
+                <w:sz w:val="18"/>
+                <w:szCs w:val="18"/>
+                <w:lang w:val="en-US"/>
+              </w:rPr>
+            </w:pPr>
+            <w:r>
+              <w:rPr>
+                <w:rFonts w:ascii="Consolas" w:hAnsi="Consolas" w:cs="Consolas"/>
+                <w:sz w:val="18"/>
+                <w:szCs w:val="18"/>
+                <w:lang w:val="en-US"/>
+              </w:rPr>
+              <w:t>Expected: f-&gt;format("23","123456789123456789","otherString","last")</w:t>
+            </w:r>
+          </w:p>
+          <w:p>
+            <w:pPr>
+              <w:autoSpaceDE w:val="0"/>
+              <w:autoSpaceDN w:val="0"/>
+              <w:adjustRightInd w:val="0"/>
+              <w:ind w:firstLine="0"/>
+              <w:jc w:val="left"/>
+              <w:rPr>
+                <w:rFonts w:ascii="Consolas" w:hAnsi="Consolas" w:cs="Consolas"/>
+                <w:sz w:val="18"/>
+                <w:szCs w:val="18"/>
+                <w:lang w:val="en-US"/>
+              </w:rPr>
+            </w:pPr>
+            <w:r>
+              <w:rPr>
+                <w:rFonts w:ascii="Consolas" w:hAnsi="Consolas" w:cs="Consolas"/>
+                <w:sz w:val="18"/>
+                <w:szCs w:val="18"/>
+                <w:lang w:val="en-US"/>
+              </w:rPr>
+              <w:t>Which is: 1</w:t>
+            </w:r>
+          </w:p>
+          <w:p>
+            <w:pPr>
+              <w:autoSpaceDE w:val="0"/>
+              <w:autoSpaceDN w:val="0"/>
+              <w:adjustRightInd w:val="0"/>
+              <w:ind w:firstLine="0"/>
+              <w:jc w:val="left"/>
+              <w:rPr>
+                <w:rFonts w:ascii="Consolas" w:hAnsi="Consolas" w:cs="Consolas"/>
+                <w:sz w:val="18"/>
+                <w:szCs w:val="18"/>
+                <w:lang w:val="en-US"/>
+              </w:rPr>
+            </w:pPr>
+            <w:r>
+              <w:rPr>
+                <w:rFonts w:ascii="Consolas" w:hAnsi="Consolas" w:cs="Consolas"/>
+                <w:sz w:val="18"/>
+                <w:szCs w:val="18"/>
+                <w:lang w:val="en-US"/>
+              </w:rPr>
+              <w:t>c:\git\filesystem\testfilesystemformat.cpp(34): error: Value of: 0</w:t>
+            </w:r>
+          </w:p>
+          <w:p>
+            <w:pPr>
+              <w:autoSpaceDE w:val="0"/>
+              <w:autoSpaceDN w:val="0"/>
+              <w:adjustRightInd w:val="0"/>
+              <w:ind w:firstLine="0"/>
+              <w:jc w:val="left"/>
+              <w:rPr>
+                <w:rFonts w:ascii="Consolas" w:hAnsi="Consolas" w:cs="Consolas"/>
+                <w:sz w:val="18"/>
+                <w:szCs w:val="18"/>
+                <w:lang w:val="en-US"/>
+              </w:rPr>
+            </w:pPr>
+            <w:r>
+              <w:rPr>
+                <w:rFonts w:ascii="Consolas" w:hAnsi="Consolas" w:cs="Consolas"/>
+                <w:sz w:val="18"/>
+                <w:szCs w:val="18"/>
+                <w:lang w:val="en-US"/>
+              </w:rPr>
+              <w:t>Expected: f-&gt;format("23","12345678","123456789123456789","last")</w:t>
+            </w:r>
+          </w:p>
+          <w:p>
+            <w:pPr>
+              <w:autoSpaceDE w:val="0"/>
+              <w:autoSpaceDN w:val="0"/>
+              <w:adjustRightInd w:val="0"/>
+              <w:ind w:firstLine="0"/>
+              <w:jc w:val="left"/>
+              <w:rPr>
+                <w:rFonts w:ascii="Consolas" w:hAnsi="Consolas" w:cs="Consolas"/>
+                <w:sz w:val="18"/>
+                <w:szCs w:val="18"/>
+                <w:lang w:val="en-US"/>
+              </w:rPr>
+            </w:pPr>
+            <w:r>
+              <w:rPr>
+                <w:rFonts w:ascii="Consolas" w:hAnsi="Consolas" w:cs="Consolas"/>
+                <w:sz w:val="18"/>
+                <w:szCs w:val="18"/>
+                <w:lang w:val="en-US"/>
+              </w:rPr>
+              <w:t>Which is: 1</w:t>
+            </w:r>
+          </w:p>
+          <w:p>
+            <w:pPr>
+              <w:autoSpaceDE w:val="0"/>
+              <w:autoSpaceDN w:val="0"/>
+              <w:adjustRightInd w:val="0"/>
+              <w:ind w:firstLine="0"/>
+              <w:jc w:val="left"/>
+              <w:rPr>
+                <w:rFonts w:ascii="Consolas" w:hAnsi="Consolas" w:cs="Consolas"/>
+                <w:sz w:val="18"/>
+                <w:szCs w:val="18"/>
+                <w:lang w:val="en-US"/>
+              </w:rPr>
+            </w:pPr>
+            <w:r>
+              <w:rPr>
+                <w:rFonts w:ascii="Consolas" w:hAnsi="Consolas" w:cs="Consolas"/>
+                <w:sz w:val="18"/>
+                <w:szCs w:val="18"/>
+                <w:lang w:val="en-US"/>
+              </w:rPr>
+              <w:t>c:\git\filesystem\testfilesystemformat.cpp(39): error: Value of: 0</w:t>
+            </w:r>
+          </w:p>
+          <w:p>
+            <w:pPr>
+              <w:autoSpaceDE w:val="0"/>
+              <w:autoSpaceDN w:val="0"/>
+              <w:adjustRightInd w:val="0"/>
+              <w:ind w:firstLine="0"/>
+              <w:jc w:val="left"/>
+              <w:rPr>
+                <w:rFonts w:ascii="Consolas" w:hAnsi="Consolas" w:cs="Consolas"/>
+                <w:sz w:val="18"/>
+                <w:szCs w:val="18"/>
+                <w:lang w:val="en-US"/>
+              </w:rPr>
+            </w:pPr>
+            <w:r>
+              <w:rPr>
+                <w:rFonts w:ascii="Consolas" w:hAnsi="Consolas" w:cs="Consolas"/>
+                <w:sz w:val="18"/>
+                <w:szCs w:val="18"/>
+                <w:lang w:val="en-US"/>
+              </w:rPr>
+              <w:t>Expected: f-&gt;format("23","1234567","otherString","12345678901234567")</w:t>
+            </w:r>
+          </w:p>
+          <w:p>
+            <w:pPr>
+              <w:autoSpaceDE w:val="0"/>
+              <w:autoSpaceDN w:val="0"/>
+              <w:adjustRightInd w:val="0"/>
+              <w:ind w:firstLine="0"/>
+              <w:jc w:val="left"/>
+              <w:rPr>
+                <w:rFonts w:ascii="Consolas" w:hAnsi="Consolas" w:cs="Consolas"/>
+                <w:sz w:val="18"/>
+                <w:szCs w:val="18"/>
+                <w:lang w:val="en-US"/>
+              </w:rPr>
+            </w:pPr>
+            <w:r>
+              <w:rPr>
+                <w:rFonts w:ascii="Consolas" w:hAnsi="Consolas" w:cs="Consolas"/>
+                <w:sz w:val="18"/>
+                <w:szCs w:val="18"/>
+                <w:lang w:val="en-US"/>
+              </w:rPr>
+              <w:t>Which is: 1</w:t>
+            </w:r>
+          </w:p>
+        </w:tc>
+      </w:tr>
+    </w:tbl>
+    <w:p>
+      <w:pPr>
+        <w:rPr>
+          <w:lang w:val="en-US"/>
+        </w:rPr>
+      </w:pPr>
+    </w:p>
+    <w:p>
+      <w:pPr>
+        <w:pStyle w:val="1"/>
+        <w:numPr>
+          <w:ilvl w:val="0"/>
+          <w:numId w:val="1"/>
+        </w:numPr>
+      </w:pPr>
+      <w:r>
+        <w:rPr>
+          <w:lang w:val="en-US"/>
+        </w:rPr>
+        <w:t xml:space="preserve"> </w:t>
+      </w:r>
+      <w:bookmarkStart w:id="14" w:name="_Toc385282859"/>
       <w:r>
         <w:t>Исходный код модул</w:t>
       </w:r>
       <w:r>
         <w:t>я</w:t>
       </w:r>
-      <w:bookmarkEnd w:id="13"/>
+      <w:bookmarkEnd w:id="14"/>
     </w:p>
     <w:p>
       <w:pPr>
@@ -8383,6 +11046,7 @@
                 <w:szCs w:val="19"/>
                 <w:lang w:val="en-US"/>
               </w:rPr>
+              <w:lastRenderedPageBreak/>
               <w:tab/>
             </w:r>
             <w:r>
@@ -11960,7 +14624,7 @@
 </file>
 
 <file path=customXml/itemProps1.xml><?xml version="1.0" encoding="utf-8"?>
-<ds:datastoreItem xmlns:ds="http://schemas.openxmlformats.org/officeDocument/2006/customXml" ds:itemID="{369194EA-F4AD-4193-A84E-92871E1BADC3}">
+<ds:datastoreItem xmlns:ds="http://schemas.openxmlformats.org/officeDocument/2006/customXml" ds:itemID="{AD4BF6F2-5E46-4A16-AC86-43A7FA3DEC8E}">
   <ds:schemaRefs>
     <ds:schemaRef ds:uri="http://schemas.openxmlformats.org/officeDocument/2006/bibliography"/>
   </ds:schemaRefs>

</xml_diff>